<commit_message>
change database to intergrate with glassfish realm
</commit_message>
<xml_diff>
--- a/Documents/Unify  Fashion Shop.docx
+++ b/Documents/Unify  Fashion Shop.docx
@@ -953,7 +953,6 @@
           <w:docPartUnique/>
         </w:docPartObj>
       </w:sdtPr>
-      <w:sdtEndPr/>
       <w:sdtContent>
         <w:p>
           <w:pPr>
@@ -980,7 +979,6 @@
               <w:temporary/>
               <w:showingPlcHdr/>
             </w:sdtPr>
-            <w:sdtEndPr/>
             <w:sdtContent>
               <w:r>
                 <w:rPr>
@@ -1016,7 +1014,6 @@
               <w:temporary/>
               <w:showingPlcHdr/>
             </w:sdtPr>
-            <w:sdtEndPr/>
             <w:sdtContent>
               <w:r>
                 <w:t>Type chapter title (level 2)</w:t>
@@ -1044,7 +1041,6 @@
               <w:temporary/>
               <w:showingPlcHdr/>
             </w:sdtPr>
-            <w:sdtEndPr/>
             <w:sdtContent>
               <w:r>
                 <w:t>Type chapter title (level 3)</w:t>
@@ -1075,7 +1071,6 @@
               <w:temporary/>
               <w:showingPlcHdr/>
             </w:sdtPr>
-            <w:sdtEndPr/>
             <w:sdtContent>
               <w:r>
                 <w:rPr>
@@ -1111,7 +1106,6 @@
               <w:temporary/>
               <w:showingPlcHdr/>
             </w:sdtPr>
-            <w:sdtEndPr/>
             <w:sdtContent>
               <w:r>
                 <w:t>Type chapter title (level 2)</w:t>
@@ -1139,7 +1133,6 @@
               <w:temporary/>
               <w:showingPlcHdr/>
             </w:sdtPr>
-            <w:sdtEndPr/>
             <w:sdtContent>
               <w:r>
                 <w:t>Type chapter title (level 3)</w:t>
@@ -1551,28 +1544,7 @@
           <w:sz w:val="28"/>
           <w:szCs w:val="28"/>
         </w:rPr>
-        <w:t xml:space="preserve">Unify Company is a </w:t>
-      </w:r>
-      <w:r>
-        <w:rPr>
-          <w:sz w:val="28"/>
-          <w:szCs w:val="28"/>
-        </w:rPr>
-        <w:t xml:space="preserve">clothing brand and retailer, which has a good business in sale man, woman and kid clothes. The company sees potential of online marketplaces. </w:t>
-      </w:r>
-      <w:r>
-        <w:rPr>
-          <w:sz w:val="28"/>
-          <w:szCs w:val="28"/>
-        </w:rPr>
-        <w:t xml:space="preserve">The </w:t>
-      </w:r>
-      <w:r>
-        <w:rPr>
-          <w:sz w:val="28"/>
-          <w:szCs w:val="28"/>
-        </w:rPr>
-        <w:t xml:space="preserve"> </w:t>
+        <w:t>Users</w:t>
       </w:r>
     </w:p>
     <w:p>
@@ -1643,6 +1615,135 @@
     </w:p>
     <w:p>
       <w:pPr>
+        <w:pStyle w:val="ListParagraph"/>
+        <w:numPr>
+          <w:ilvl w:val="0"/>
+          <w:numId w:val="7"/>
+        </w:numPr>
+        <w:rPr>
+          <w:sz w:val="28"/>
+          <w:szCs w:val="28"/>
+        </w:rPr>
+      </w:pPr>
+      <w:r>
+        <w:rPr>
+          <w:sz w:val="28"/>
+          <w:szCs w:val="28"/>
+        </w:rPr>
+        <w:t>User will able searching for cloth</w:t>
+      </w:r>
+      <w:r>
+        <w:rPr>
+          <w:sz w:val="28"/>
+          <w:szCs w:val="28"/>
+        </w:rPr>
+        <w:t>es</w:t>
+      </w:r>
+      <w:r>
+        <w:rPr>
+          <w:sz w:val="28"/>
+          <w:szCs w:val="28"/>
+        </w:rPr>
+        <w:t xml:space="preserve"> and order it for th</w:t>
+      </w:r>
+      <w:r>
+        <w:rPr>
+          <w:sz w:val="28"/>
+          <w:szCs w:val="28"/>
+        </w:rPr>
+        <w:t>e choice of their wills.</w:t>
+      </w:r>
+      <w:r>
+        <w:rPr>
+          <w:sz w:val="28"/>
+          <w:szCs w:val="28"/>
+        </w:rPr>
+        <w:t xml:space="preserve"> </w:t>
+      </w:r>
+    </w:p>
+    <w:p>
+      <w:pPr>
+        <w:pStyle w:val="ListParagraph"/>
+        <w:numPr>
+          <w:ilvl w:val="0"/>
+          <w:numId w:val="7"/>
+        </w:numPr>
+        <w:rPr>
+          <w:sz w:val="28"/>
+          <w:szCs w:val="28"/>
+        </w:rPr>
+      </w:pPr>
+      <w:r>
+        <w:rPr>
+          <w:sz w:val="28"/>
+          <w:szCs w:val="28"/>
+        </w:rPr>
+        <w:t>User can review a product which they like</w:t>
+      </w:r>
+      <w:r>
+        <w:rPr>
+          <w:sz w:val="28"/>
+          <w:szCs w:val="28"/>
+        </w:rPr>
+        <w:t xml:space="preserve"> and feedback what don’t like to admin</w:t>
+      </w:r>
+      <w:r>
+        <w:rPr>
+          <w:sz w:val="28"/>
+          <w:szCs w:val="28"/>
+        </w:rPr>
+        <w:t>.</w:t>
+      </w:r>
+    </w:p>
+    <w:p>
+      <w:pPr>
+        <w:pStyle w:val="ListParagraph"/>
+        <w:numPr>
+          <w:ilvl w:val="0"/>
+          <w:numId w:val="7"/>
+        </w:numPr>
+        <w:rPr>
+          <w:sz w:val="28"/>
+          <w:szCs w:val="28"/>
+        </w:rPr>
+      </w:pPr>
+      <w:r>
+        <w:rPr>
+          <w:sz w:val="28"/>
+          <w:szCs w:val="28"/>
+        </w:rPr>
+        <w:t xml:space="preserve">User can order online without </w:t>
+      </w:r>
+      <w:r>
+        <w:rPr>
+          <w:sz w:val="28"/>
+          <w:szCs w:val="28"/>
+        </w:rPr>
+        <w:t>purchase.</w:t>
+      </w:r>
+    </w:p>
+    <w:p>
+      <w:pPr>
+        <w:pStyle w:val="ListParagraph"/>
+        <w:numPr>
+          <w:ilvl w:val="0"/>
+          <w:numId w:val="7"/>
+        </w:numPr>
+        <w:rPr>
+          <w:sz w:val="28"/>
+          <w:szCs w:val="28"/>
+        </w:rPr>
+      </w:pPr>
+      <w:r>
+        <w:rPr>
+          <w:sz w:val="28"/>
+          <w:szCs w:val="28"/>
+        </w:rPr>
+        <w:t>The Order needs to purchase after the products be delivered.</w:t>
+      </w:r>
+    </w:p>
+    <w:p>
+      <w:pPr>
         <w:ind w:left="360"/>
         <w:rPr>
           <w:sz w:val="28"/>
@@ -1654,10 +1755,2339 @@
           <w:sz w:val="28"/>
           <w:szCs w:val="28"/>
         </w:rPr>
-        <w:t>User will able searching for the cloth and order it for the choice of h</w:t>
-      </w:r>
-      <w:bookmarkStart w:id="0" w:name="_GoBack"/>
+        <w:t>2.2. Sale Person:</w:t>
+      </w:r>
+    </w:p>
+    <w:p>
+      <w:pPr>
+        <w:ind w:left="360"/>
+        <w:rPr>
+          <w:sz w:val="28"/>
+          <w:szCs w:val="28"/>
+        </w:rPr>
+      </w:pPr>
+      <w:r>
+        <w:rPr>
+          <w:sz w:val="28"/>
+          <w:szCs w:val="28"/>
+        </w:rPr>
+        <w:t>Will check orders and delivered the orders.</w:t>
+      </w:r>
+    </w:p>
+    <w:p>
+      <w:pPr>
+        <w:ind w:left="360"/>
+        <w:rPr>
+          <w:sz w:val="28"/>
+          <w:szCs w:val="28"/>
+        </w:rPr>
+      </w:pPr>
+      <w:r>
+        <w:rPr>
+          <w:sz w:val="28"/>
+          <w:szCs w:val="28"/>
+        </w:rPr>
+        <w:t>Can reply all the customer comment and feedbacks.</w:t>
+      </w:r>
+    </w:p>
+    <w:p>
+      <w:pPr>
+        <w:pStyle w:val="ListParagraph"/>
+        <w:numPr>
+          <w:ilvl w:val="0"/>
+          <w:numId w:val="1"/>
+        </w:numPr>
+        <w:rPr>
+          <w:sz w:val="28"/>
+          <w:szCs w:val="28"/>
+        </w:rPr>
+      </w:pPr>
+      <w:r>
+        <w:rPr>
+          <w:sz w:val="28"/>
+          <w:szCs w:val="28"/>
+        </w:rPr>
+        <w:br w:type="page"/>
+      </w:r>
+      <w:r>
+        <w:rPr>
+          <w:sz w:val="28"/>
+          <w:szCs w:val="28"/>
+        </w:rPr>
+        <w:lastRenderedPageBreak/>
+        <w:t>Function Requirement Specification:</w:t>
+      </w:r>
+    </w:p>
+    <w:p>
+      <w:pPr>
+        <w:pStyle w:val="ListParagraph"/>
+        <w:numPr>
+          <w:ilvl w:val="1"/>
+          <w:numId w:val="1"/>
+        </w:numPr>
+        <w:rPr>
+          <w:sz w:val="28"/>
+          <w:szCs w:val="28"/>
+        </w:rPr>
+      </w:pPr>
+      <w:r>
+        <w:rPr>
+          <w:sz w:val="28"/>
+          <w:szCs w:val="28"/>
+        </w:rPr>
+        <w:t>Guest</w:t>
+      </w:r>
+      <w:r>
+        <w:rPr>
+          <w:sz w:val="28"/>
+          <w:szCs w:val="28"/>
+        </w:rPr>
+        <w:t>:</w:t>
+      </w:r>
+      <w:r>
+        <w:rPr>
+          <w:sz w:val="28"/>
+          <w:szCs w:val="28"/>
+        </w:rPr>
+        <w:t xml:space="preserve"> </w:t>
+      </w:r>
+    </w:p>
+    <w:p>
+      <w:pPr>
+        <w:pStyle w:val="ListParagraph"/>
+        <w:numPr>
+          <w:ilvl w:val="0"/>
+          <w:numId w:val="8"/>
+        </w:numPr>
+        <w:rPr>
+          <w:sz w:val="28"/>
+          <w:szCs w:val="28"/>
+        </w:rPr>
+      </w:pPr>
+      <w:r>
+        <w:rPr>
+          <w:sz w:val="28"/>
+          <w:szCs w:val="28"/>
+        </w:rPr>
+        <w:t>Guest can register as u</w:t>
+      </w:r>
+      <w:r>
+        <w:rPr>
+          <w:sz w:val="28"/>
+          <w:szCs w:val="28"/>
+        </w:rPr>
+        <w:t>ser</w:t>
+      </w:r>
+    </w:p>
+    <w:p>
+      <w:pPr>
+        <w:pStyle w:val="ListParagraph"/>
+        <w:numPr>
+          <w:ilvl w:val="0"/>
+          <w:numId w:val="8"/>
+        </w:numPr>
+        <w:rPr>
+          <w:sz w:val="28"/>
+          <w:szCs w:val="28"/>
+        </w:rPr>
+      </w:pPr>
+      <w:r>
+        <w:rPr>
+          <w:sz w:val="28"/>
+          <w:szCs w:val="28"/>
+        </w:rPr>
+        <w:t>Guest can s</w:t>
+      </w:r>
+      <w:r>
+        <w:rPr>
+          <w:sz w:val="28"/>
+          <w:szCs w:val="28"/>
+        </w:rPr>
+        <w:t>earch</w:t>
+      </w:r>
+      <w:r>
+        <w:rPr>
+          <w:sz w:val="28"/>
+          <w:szCs w:val="28"/>
+        </w:rPr>
+        <w:t xml:space="preserve"> and preview a p</w:t>
+      </w:r>
+      <w:r>
+        <w:rPr>
+          <w:sz w:val="28"/>
+          <w:szCs w:val="28"/>
+        </w:rPr>
+        <w:t>roduct</w:t>
+      </w:r>
+    </w:p>
+    <w:p>
+      <w:pPr>
+        <w:pStyle w:val="ListParagraph"/>
+        <w:numPr>
+          <w:ilvl w:val="0"/>
+          <w:numId w:val="8"/>
+        </w:numPr>
+        <w:rPr>
+          <w:sz w:val="28"/>
+          <w:szCs w:val="28"/>
+        </w:rPr>
+      </w:pPr>
+      <w:r>
+        <w:rPr>
+          <w:sz w:val="28"/>
+          <w:szCs w:val="28"/>
+        </w:rPr>
+        <w:t>Guest can make o</w:t>
+      </w:r>
+      <w:r>
+        <w:rPr>
+          <w:sz w:val="28"/>
+          <w:szCs w:val="28"/>
+        </w:rPr>
+        <w:t>rder product</w:t>
+      </w:r>
+      <w:r>
+        <w:rPr>
+          <w:sz w:val="28"/>
+          <w:szCs w:val="28"/>
+        </w:rPr>
+        <w:t>s</w:t>
+      </w:r>
+    </w:p>
+    <w:p>
+      <w:pPr>
+        <w:pStyle w:val="ListParagraph"/>
+        <w:numPr>
+          <w:ilvl w:val="1"/>
+          <w:numId w:val="1"/>
+        </w:numPr>
+        <w:rPr>
+          <w:sz w:val="28"/>
+          <w:szCs w:val="28"/>
+        </w:rPr>
+      </w:pPr>
+      <w:r>
+        <w:rPr>
+          <w:sz w:val="28"/>
+          <w:szCs w:val="28"/>
+        </w:rPr>
+        <w:t xml:space="preserve">User: </w:t>
+      </w:r>
+    </w:p>
+    <w:p>
+      <w:pPr>
+        <w:pStyle w:val="ListParagraph"/>
+        <w:numPr>
+          <w:ilvl w:val="0"/>
+          <w:numId w:val="9"/>
+        </w:numPr>
+        <w:rPr>
+          <w:sz w:val="28"/>
+          <w:szCs w:val="28"/>
+        </w:rPr>
+      </w:pPr>
+      <w:r>
+        <w:rPr>
+          <w:sz w:val="28"/>
+          <w:szCs w:val="28"/>
+        </w:rPr>
+        <w:t>User Login</w:t>
+      </w:r>
+    </w:p>
+    <w:p>
+      <w:pPr>
+        <w:pStyle w:val="ListParagraph"/>
+        <w:numPr>
+          <w:ilvl w:val="0"/>
+          <w:numId w:val="9"/>
+        </w:numPr>
+        <w:rPr>
+          <w:sz w:val="28"/>
+          <w:szCs w:val="28"/>
+        </w:rPr>
+      </w:pPr>
+      <w:r>
+        <w:rPr>
+          <w:sz w:val="28"/>
+          <w:szCs w:val="28"/>
+        </w:rPr>
+        <w:t>User can update his/her profile</w:t>
+      </w:r>
+    </w:p>
+    <w:p>
+      <w:pPr>
+        <w:pStyle w:val="ListParagraph"/>
+        <w:numPr>
+          <w:ilvl w:val="0"/>
+          <w:numId w:val="9"/>
+        </w:numPr>
+        <w:rPr>
+          <w:sz w:val="28"/>
+          <w:szCs w:val="28"/>
+        </w:rPr>
+      </w:pPr>
+      <w:r>
+        <w:rPr>
+          <w:sz w:val="28"/>
+          <w:szCs w:val="28"/>
+        </w:rPr>
+        <w:t>User can review his/her through about product by com</w:t>
+      </w:r>
+      <w:r>
+        <w:rPr>
+          <w:sz w:val="28"/>
+          <w:szCs w:val="28"/>
+        </w:rPr>
+        <w:t>ment</w:t>
+      </w:r>
+    </w:p>
+    <w:p>
+      <w:pPr>
+        <w:pStyle w:val="ListParagraph"/>
+        <w:numPr>
+          <w:ilvl w:val="0"/>
+          <w:numId w:val="9"/>
+        </w:numPr>
+        <w:rPr>
+          <w:sz w:val="28"/>
+          <w:szCs w:val="28"/>
+        </w:rPr>
+      </w:pPr>
+      <w:r>
+        <w:rPr>
+          <w:sz w:val="28"/>
+          <w:szCs w:val="28"/>
+        </w:rPr>
+        <w:t>Us</w:t>
+      </w:r>
+      <w:r>
+        <w:rPr>
+          <w:sz w:val="28"/>
+          <w:szCs w:val="28"/>
+        </w:rPr>
+        <w:t>er can edit his/her own comment</w:t>
+      </w:r>
+    </w:p>
+    <w:p>
+      <w:pPr>
+        <w:pStyle w:val="ListParagraph"/>
+        <w:numPr>
+          <w:ilvl w:val="0"/>
+          <w:numId w:val="9"/>
+        </w:numPr>
+        <w:rPr>
+          <w:sz w:val="28"/>
+          <w:szCs w:val="28"/>
+        </w:rPr>
+      </w:pPr>
+      <w:r>
+        <w:rPr>
+          <w:sz w:val="28"/>
+          <w:szCs w:val="28"/>
+        </w:rPr>
+        <w:t>Us</w:t>
+      </w:r>
+      <w:r>
+        <w:rPr>
+          <w:sz w:val="28"/>
+          <w:szCs w:val="28"/>
+        </w:rPr>
+        <w:t>er can see what his/her ordered</w:t>
+      </w:r>
+    </w:p>
+    <w:p>
+      <w:pPr>
+        <w:pStyle w:val="ListParagraph"/>
+        <w:numPr>
+          <w:ilvl w:val="0"/>
+          <w:numId w:val="9"/>
+        </w:numPr>
+        <w:rPr>
+          <w:sz w:val="28"/>
+          <w:szCs w:val="28"/>
+        </w:rPr>
+      </w:pPr>
+      <w:r>
+        <w:rPr>
+          <w:sz w:val="28"/>
+          <w:szCs w:val="28"/>
+        </w:rPr>
+        <w:t>User can send feedback to Admin</w:t>
+      </w:r>
+    </w:p>
+    <w:p>
+      <w:pPr>
+        <w:pStyle w:val="ListParagraph"/>
+        <w:numPr>
+          <w:ilvl w:val="0"/>
+          <w:numId w:val="9"/>
+        </w:numPr>
+        <w:rPr>
+          <w:sz w:val="28"/>
+          <w:szCs w:val="28"/>
+        </w:rPr>
+      </w:pPr>
+      <w:r>
+        <w:rPr>
+          <w:sz w:val="28"/>
+          <w:szCs w:val="28"/>
+        </w:rPr>
+        <w:t>User</w:t>
+      </w:r>
+      <w:r>
+        <w:rPr>
+          <w:sz w:val="28"/>
+          <w:szCs w:val="28"/>
+        </w:rPr>
+        <w:t xml:space="preserve"> can check their Order history</w:t>
+      </w:r>
+    </w:p>
+    <w:p>
+      <w:pPr>
+        <w:pStyle w:val="ListParagraph"/>
+        <w:numPr>
+          <w:ilvl w:val="0"/>
+          <w:numId w:val="9"/>
+        </w:numPr>
+        <w:rPr>
+          <w:sz w:val="28"/>
+          <w:szCs w:val="28"/>
+        </w:rPr>
+      </w:pPr>
+      <w:r>
+        <w:rPr>
+          <w:sz w:val="28"/>
+          <w:szCs w:val="28"/>
+        </w:rPr>
+        <w:t xml:space="preserve">User able </w:t>
+      </w:r>
+      <w:r>
+        <w:rPr>
+          <w:sz w:val="28"/>
+          <w:szCs w:val="28"/>
+        </w:rPr>
+        <w:t>order product</w:t>
+      </w:r>
+    </w:p>
+    <w:p>
+      <w:pPr>
+        <w:pStyle w:val="ListParagraph"/>
+        <w:numPr>
+          <w:ilvl w:val="1"/>
+          <w:numId w:val="1"/>
+        </w:numPr>
+        <w:rPr>
+          <w:sz w:val="28"/>
+          <w:szCs w:val="28"/>
+        </w:rPr>
+      </w:pPr>
+      <w:r>
+        <w:rPr>
+          <w:sz w:val="28"/>
+          <w:szCs w:val="28"/>
+        </w:rPr>
+        <w:t>Sale Person:</w:t>
+      </w:r>
+    </w:p>
+    <w:p>
+      <w:pPr>
+        <w:pStyle w:val="ListParagraph"/>
+        <w:numPr>
+          <w:ilvl w:val="0"/>
+          <w:numId w:val="10"/>
+        </w:numPr>
+        <w:rPr>
+          <w:sz w:val="28"/>
+          <w:szCs w:val="28"/>
+        </w:rPr>
+      </w:pPr>
+      <w:r>
+        <w:rPr>
+          <w:sz w:val="28"/>
+          <w:szCs w:val="28"/>
+        </w:rPr>
+        <w:t>Sale person can see all undelivered order</w:t>
+      </w:r>
+    </w:p>
+    <w:p>
+      <w:pPr>
+        <w:pStyle w:val="ListParagraph"/>
+        <w:numPr>
+          <w:ilvl w:val="0"/>
+          <w:numId w:val="10"/>
+        </w:numPr>
+        <w:rPr>
+          <w:sz w:val="28"/>
+          <w:szCs w:val="28"/>
+        </w:rPr>
+      </w:pPr>
+      <w:r>
+        <w:rPr>
+          <w:sz w:val="28"/>
+          <w:szCs w:val="28"/>
+        </w:rPr>
+        <w:t>Sale person can confirm order is delivered</w:t>
+      </w:r>
+    </w:p>
+    <w:p>
+      <w:pPr>
+        <w:pStyle w:val="ListParagraph"/>
+        <w:numPr>
+          <w:ilvl w:val="0"/>
+          <w:numId w:val="10"/>
+        </w:numPr>
+        <w:rPr>
+          <w:sz w:val="28"/>
+          <w:szCs w:val="28"/>
+        </w:rPr>
+      </w:pPr>
+      <w:r>
+        <w:rPr>
+          <w:sz w:val="28"/>
+          <w:szCs w:val="28"/>
+        </w:rPr>
+        <w:t>Sale person can see the selling report in a day, or a month, or a year</w:t>
+      </w:r>
+    </w:p>
+    <w:p>
+      <w:pPr>
+        <w:pStyle w:val="ListParagraph"/>
+        <w:numPr>
+          <w:ilvl w:val="0"/>
+          <w:numId w:val="10"/>
+        </w:numPr>
+        <w:rPr>
+          <w:sz w:val="28"/>
+          <w:szCs w:val="28"/>
+        </w:rPr>
+      </w:pPr>
+      <w:r>
+        <w:rPr>
+          <w:sz w:val="28"/>
+          <w:szCs w:val="28"/>
+        </w:rPr>
+        <w:t>Sale person can reply user feedbacks</w:t>
+      </w:r>
+    </w:p>
+    <w:p>
+      <w:pPr>
+        <w:pStyle w:val="ListParagraph"/>
+        <w:numPr>
+          <w:ilvl w:val="0"/>
+          <w:numId w:val="10"/>
+        </w:numPr>
+        <w:rPr>
+          <w:sz w:val="28"/>
+          <w:szCs w:val="28"/>
+        </w:rPr>
+      </w:pPr>
+      <w:r>
+        <w:rPr>
+          <w:sz w:val="28"/>
+          <w:szCs w:val="28"/>
+        </w:rPr>
+        <w:t>Sale person can insert new Product</w:t>
+      </w:r>
+    </w:p>
+    <w:p>
+      <w:pPr>
+        <w:pStyle w:val="ListParagraph"/>
+        <w:numPr>
+          <w:ilvl w:val="0"/>
+          <w:numId w:val="10"/>
+        </w:numPr>
+        <w:rPr>
+          <w:sz w:val="28"/>
+          <w:szCs w:val="28"/>
+        </w:rPr>
+      </w:pPr>
+      <w:r>
+        <w:rPr>
+          <w:sz w:val="28"/>
+          <w:szCs w:val="28"/>
+        </w:rPr>
+        <w:t>Sale person can edit a product</w:t>
+      </w:r>
+    </w:p>
+    <w:p>
+      <w:pPr>
+        <w:pStyle w:val="ListParagraph"/>
+        <w:numPr>
+          <w:ilvl w:val="0"/>
+          <w:numId w:val="10"/>
+        </w:numPr>
+        <w:rPr>
+          <w:sz w:val="28"/>
+          <w:szCs w:val="28"/>
+        </w:rPr>
+      </w:pPr>
+      <w:r>
+        <w:rPr>
+          <w:sz w:val="28"/>
+          <w:szCs w:val="28"/>
+        </w:rPr>
+        <w:t>Sale person can</w:t>
+      </w:r>
+      <w:r>
+        <w:rPr>
+          <w:sz w:val="28"/>
+          <w:szCs w:val="28"/>
+        </w:rPr>
+        <w:t xml:space="preserve"> set a product for sale or not</w:t>
+      </w:r>
+    </w:p>
+    <w:p>
+      <w:pPr>
+        <w:pStyle w:val="ListParagraph"/>
+        <w:numPr>
+          <w:ilvl w:val="0"/>
+          <w:numId w:val="10"/>
+        </w:numPr>
+        <w:rPr>
+          <w:sz w:val="28"/>
+          <w:szCs w:val="28"/>
+        </w:rPr>
+      </w:pPr>
+      <w:r>
+        <w:rPr>
+          <w:sz w:val="28"/>
+          <w:szCs w:val="28"/>
+        </w:rPr>
+        <w:t xml:space="preserve">Sale person can see detail of a product </w:t>
+      </w:r>
+    </w:p>
+    <w:p>
+      <w:pPr>
+        <w:pStyle w:val="ListParagraph"/>
+        <w:numPr>
+          <w:ilvl w:val="0"/>
+          <w:numId w:val="10"/>
+        </w:numPr>
+        <w:rPr>
+          <w:sz w:val="28"/>
+          <w:szCs w:val="28"/>
+        </w:rPr>
+      </w:pPr>
+      <w:r>
+        <w:rPr>
+          <w:sz w:val="28"/>
+          <w:szCs w:val="28"/>
+        </w:rPr>
+        <w:t>Sale person can reply comment of user</w:t>
+      </w:r>
+    </w:p>
+    <w:p>
+      <w:pPr>
+        <w:pStyle w:val="ListParagraph"/>
+        <w:numPr>
+          <w:ilvl w:val="0"/>
+          <w:numId w:val="10"/>
+        </w:numPr>
+        <w:rPr>
+          <w:sz w:val="28"/>
+          <w:szCs w:val="28"/>
+        </w:rPr>
+      </w:pPr>
+      <w:r>
+        <w:rPr>
+          <w:sz w:val="28"/>
+          <w:szCs w:val="28"/>
+        </w:rPr>
+        <w:t>Sale person can see profile of a user</w:t>
+      </w:r>
+    </w:p>
+    <w:p>
+      <w:pPr>
+        <w:pStyle w:val="ListParagraph"/>
+        <w:numPr>
+          <w:ilvl w:val="0"/>
+          <w:numId w:val="10"/>
+        </w:numPr>
+        <w:rPr>
+          <w:sz w:val="28"/>
+          <w:szCs w:val="28"/>
+        </w:rPr>
+      </w:pPr>
+      <w:r>
+        <w:rPr>
+          <w:sz w:val="28"/>
+          <w:szCs w:val="28"/>
+        </w:rPr>
+        <w:t>Sale person can see new register User of a day, or month or a year</w:t>
+      </w:r>
+    </w:p>
+    <w:p>
+      <w:pPr>
+        <w:pStyle w:val="ListParagraph"/>
+        <w:numPr>
+          <w:ilvl w:val="0"/>
+          <w:numId w:val="10"/>
+        </w:numPr>
+        <w:rPr>
+          <w:sz w:val="28"/>
+          <w:szCs w:val="28"/>
+        </w:rPr>
+      </w:pPr>
+      <w:r>
+        <w:rPr>
+          <w:sz w:val="28"/>
+          <w:szCs w:val="28"/>
+        </w:rPr>
+        <w:t>Sale person can edit their own profile</w:t>
+      </w:r>
+    </w:p>
+    <w:p>
+      <w:pPr>
+        <w:pStyle w:val="ListParagraph"/>
+        <w:numPr>
+          <w:ilvl w:val="0"/>
+          <w:numId w:val="10"/>
+        </w:numPr>
+        <w:rPr>
+          <w:sz w:val="28"/>
+          <w:szCs w:val="28"/>
+        </w:rPr>
+      </w:pPr>
+      <w:r>
+        <w:rPr>
+          <w:sz w:val="28"/>
+          <w:szCs w:val="28"/>
+        </w:rPr>
+        <w:t>Sale person can edit homepage content</w:t>
+      </w:r>
+    </w:p>
+    <w:p>
+      <w:pPr>
+        <w:pStyle w:val="ListParagraph"/>
+        <w:numPr>
+          <w:ilvl w:val="1"/>
+          <w:numId w:val="1"/>
+        </w:numPr>
+        <w:rPr>
+          <w:sz w:val="28"/>
+          <w:szCs w:val="28"/>
+        </w:rPr>
+      </w:pPr>
+      <w:r>
+        <w:rPr>
+          <w:sz w:val="28"/>
+          <w:szCs w:val="28"/>
+        </w:rPr>
+        <w:t>Administrator:</w:t>
+      </w:r>
+      <w:r>
+        <w:rPr>
+          <w:sz w:val="28"/>
+          <w:szCs w:val="28"/>
+        </w:rPr>
+        <w:t xml:space="preserve"> </w:t>
+      </w:r>
+    </w:p>
+    <w:p>
+      <w:pPr>
+        <w:pStyle w:val="ListParagraph"/>
+        <w:numPr>
+          <w:ilvl w:val="0"/>
+          <w:numId w:val="11"/>
+        </w:numPr>
+        <w:rPr>
+          <w:sz w:val="28"/>
+          <w:szCs w:val="28"/>
+        </w:rPr>
+      </w:pPr>
+      <w:r>
+        <w:rPr>
+          <w:sz w:val="28"/>
+          <w:szCs w:val="28"/>
+        </w:rPr>
+        <w:t>Administrator can see all undelivered order</w:t>
+      </w:r>
+    </w:p>
+    <w:p>
+      <w:pPr>
+        <w:pStyle w:val="ListParagraph"/>
+        <w:numPr>
+          <w:ilvl w:val="0"/>
+          <w:numId w:val="11"/>
+        </w:numPr>
+        <w:rPr>
+          <w:sz w:val="28"/>
+          <w:szCs w:val="28"/>
+        </w:rPr>
+      </w:pPr>
+      <w:r>
+        <w:rPr>
+          <w:sz w:val="28"/>
+          <w:szCs w:val="28"/>
+        </w:rPr>
+        <w:t>Administrator can confirm order is delivered</w:t>
+      </w:r>
+    </w:p>
+    <w:p>
+      <w:pPr>
+        <w:pStyle w:val="ListParagraph"/>
+        <w:numPr>
+          <w:ilvl w:val="0"/>
+          <w:numId w:val="11"/>
+        </w:numPr>
+        <w:rPr>
+          <w:sz w:val="28"/>
+          <w:szCs w:val="28"/>
+        </w:rPr>
+      </w:pPr>
+      <w:r>
+        <w:rPr>
+          <w:sz w:val="28"/>
+          <w:szCs w:val="28"/>
+        </w:rPr>
+        <w:t>Administrator can add new User or a new Sale Person</w:t>
+      </w:r>
+    </w:p>
+    <w:p>
+      <w:pPr>
+        <w:pStyle w:val="ListParagraph"/>
+        <w:numPr>
+          <w:ilvl w:val="0"/>
+          <w:numId w:val="11"/>
+        </w:numPr>
+        <w:rPr>
+          <w:sz w:val="28"/>
+          <w:szCs w:val="28"/>
+        </w:rPr>
+      </w:pPr>
+      <w:r>
+        <w:rPr>
+          <w:sz w:val="28"/>
+          <w:szCs w:val="28"/>
+        </w:rPr>
+        <w:t>Administrator can ban a User or a Sale Person</w:t>
+      </w:r>
+    </w:p>
+    <w:p>
+      <w:pPr>
+        <w:pStyle w:val="ListParagraph"/>
+        <w:numPr>
+          <w:ilvl w:val="0"/>
+          <w:numId w:val="11"/>
+        </w:numPr>
+        <w:rPr>
+          <w:sz w:val="28"/>
+          <w:szCs w:val="28"/>
+        </w:rPr>
+      </w:pPr>
+      <w:r>
+        <w:rPr>
+          <w:sz w:val="28"/>
+          <w:szCs w:val="28"/>
+        </w:rPr>
+        <w:t xml:space="preserve">Administrator can delete a comment </w:t>
+      </w:r>
+    </w:p>
+    <w:p>
+      <w:pPr>
+        <w:pStyle w:val="ListParagraph"/>
+        <w:numPr>
+          <w:ilvl w:val="0"/>
+          <w:numId w:val="11"/>
+        </w:numPr>
+        <w:rPr>
+          <w:sz w:val="28"/>
+          <w:szCs w:val="28"/>
+        </w:rPr>
+      </w:pPr>
+      <w:r>
+        <w:rPr>
+          <w:sz w:val="28"/>
+          <w:szCs w:val="28"/>
+        </w:rPr>
+        <w:lastRenderedPageBreak/>
+        <w:t>Administrator can reply to a user comment</w:t>
+      </w:r>
+    </w:p>
+    <w:p>
+      <w:pPr>
+        <w:pStyle w:val="ListParagraph"/>
+        <w:numPr>
+          <w:ilvl w:val="0"/>
+          <w:numId w:val="11"/>
+        </w:numPr>
+        <w:rPr>
+          <w:sz w:val="28"/>
+          <w:szCs w:val="28"/>
+        </w:rPr>
+      </w:pPr>
+      <w:r>
+        <w:rPr>
+          <w:sz w:val="28"/>
+          <w:szCs w:val="28"/>
+        </w:rPr>
+        <w:t>Administrator Only can edit his/her own comment</w:t>
+      </w:r>
+    </w:p>
+    <w:p>
+      <w:pPr>
+        <w:pStyle w:val="ListParagraph"/>
+        <w:numPr>
+          <w:ilvl w:val="0"/>
+          <w:numId w:val="11"/>
+        </w:numPr>
+        <w:rPr>
+          <w:sz w:val="28"/>
+          <w:szCs w:val="28"/>
+        </w:rPr>
+      </w:pPr>
+      <w:r>
+        <w:rPr>
+          <w:sz w:val="28"/>
+          <w:szCs w:val="28"/>
+        </w:rPr>
+        <w:t xml:space="preserve">Administrator can reply a feedback </w:t>
+      </w:r>
+    </w:p>
+    <w:p>
+      <w:pPr>
+        <w:pStyle w:val="ListParagraph"/>
+        <w:numPr>
+          <w:ilvl w:val="0"/>
+          <w:numId w:val="11"/>
+        </w:numPr>
+        <w:rPr>
+          <w:sz w:val="28"/>
+          <w:szCs w:val="28"/>
+        </w:rPr>
+      </w:pPr>
+      <w:r>
+        <w:rPr>
+          <w:sz w:val="28"/>
+          <w:szCs w:val="28"/>
+        </w:rPr>
+        <w:t>Administrator can see new register User of a day, or month or a year</w:t>
+      </w:r>
+    </w:p>
+    <w:p>
+      <w:pPr>
+        <w:pStyle w:val="ListParagraph"/>
+        <w:numPr>
+          <w:ilvl w:val="0"/>
+          <w:numId w:val="11"/>
+        </w:numPr>
+        <w:rPr>
+          <w:sz w:val="28"/>
+          <w:szCs w:val="28"/>
+        </w:rPr>
+      </w:pPr>
+      <w:r>
+        <w:rPr>
+          <w:sz w:val="28"/>
+          <w:szCs w:val="28"/>
+        </w:rPr>
+        <w:t>Administrator can see the selling report in a day, or a month, or a year</w:t>
+      </w:r>
+    </w:p>
+    <w:p>
+      <w:pPr>
+        <w:pStyle w:val="ListParagraph"/>
+        <w:numPr>
+          <w:ilvl w:val="0"/>
+          <w:numId w:val="11"/>
+        </w:numPr>
+        <w:rPr>
+          <w:sz w:val="28"/>
+          <w:szCs w:val="28"/>
+        </w:rPr>
+      </w:pPr>
+      <w:r>
+        <w:rPr>
+          <w:sz w:val="28"/>
+          <w:szCs w:val="28"/>
+        </w:rPr>
+        <w:t>Administrator can see a detail of a product</w:t>
+      </w:r>
+    </w:p>
+    <w:p>
+      <w:pPr>
+        <w:pStyle w:val="ListParagraph"/>
+        <w:numPr>
+          <w:ilvl w:val="0"/>
+          <w:numId w:val="11"/>
+        </w:numPr>
+        <w:rPr>
+          <w:sz w:val="28"/>
+          <w:szCs w:val="28"/>
+        </w:rPr>
+      </w:pPr>
+      <w:r>
+        <w:rPr>
+          <w:sz w:val="28"/>
+          <w:szCs w:val="28"/>
+        </w:rPr>
+        <w:t>Administrator can insert new Product</w:t>
+      </w:r>
+    </w:p>
+    <w:p>
+      <w:pPr>
+        <w:pStyle w:val="ListParagraph"/>
+        <w:numPr>
+          <w:ilvl w:val="0"/>
+          <w:numId w:val="11"/>
+        </w:numPr>
+        <w:rPr>
+          <w:sz w:val="28"/>
+          <w:szCs w:val="28"/>
+        </w:rPr>
+      </w:pPr>
+      <w:r>
+        <w:rPr>
+          <w:sz w:val="28"/>
+          <w:szCs w:val="28"/>
+        </w:rPr>
+        <w:t>Administrator can edit a product</w:t>
+      </w:r>
+    </w:p>
+    <w:p>
+      <w:pPr>
+        <w:pStyle w:val="ListParagraph"/>
+        <w:numPr>
+          <w:ilvl w:val="0"/>
+          <w:numId w:val="11"/>
+        </w:numPr>
+        <w:rPr>
+          <w:sz w:val="28"/>
+          <w:szCs w:val="28"/>
+        </w:rPr>
+      </w:pPr>
+      <w:r>
+        <w:rPr>
+          <w:sz w:val="28"/>
+          <w:szCs w:val="28"/>
+        </w:rPr>
+        <w:t>Administrator can set a product for sale or not for sale</w:t>
+      </w:r>
+    </w:p>
+    <w:p>
+      <w:pPr>
+        <w:pStyle w:val="ListParagraph"/>
+        <w:numPr>
+          <w:ilvl w:val="0"/>
+          <w:numId w:val="11"/>
+        </w:numPr>
+        <w:rPr>
+          <w:sz w:val="28"/>
+          <w:szCs w:val="28"/>
+        </w:rPr>
+      </w:pPr>
+      <w:r>
+        <w:rPr>
+          <w:sz w:val="28"/>
+          <w:szCs w:val="28"/>
+        </w:rPr>
+        <w:t>Administrator can edit the homepage content</w:t>
+      </w:r>
+    </w:p>
+    <w:p>
+      <w:pPr>
+        <w:rPr>
+          <w:sz w:val="28"/>
+          <w:szCs w:val="28"/>
+        </w:rPr>
+      </w:pPr>
+    </w:p>
+    <w:p>
+      <w:pPr>
+        <w:pStyle w:val="ListParagraph"/>
+        <w:numPr>
+          <w:ilvl w:val="0"/>
+          <w:numId w:val="1"/>
+        </w:numPr>
+        <w:rPr>
+          <w:b/>
+          <w:sz w:val="28"/>
+          <w:szCs w:val="28"/>
+        </w:rPr>
+      </w:pPr>
+      <w:r>
+        <w:rPr>
+          <w:sz w:val="28"/>
+          <w:szCs w:val="28"/>
+        </w:rPr>
+        <w:t>System Requirement:</w:t>
+      </w:r>
+      <w:r>
+        <w:rPr>
+          <w:b/>
+          <w:sz w:val="28"/>
+          <w:szCs w:val="28"/>
+        </w:rPr>
+        <w:t xml:space="preserve"> </w:t>
+      </w:r>
+    </w:p>
+    <w:p>
+      <w:pPr>
+        <w:pStyle w:val="ListParagraph"/>
+        <w:numPr>
+          <w:ilvl w:val="0"/>
+          <w:numId w:val="4"/>
+        </w:numPr>
+        <w:spacing w:after="0" w:line="336" w:lineRule="auto"/>
+        <w:rPr>
+          <w:b/>
+          <w:sz w:val="26"/>
+          <w:szCs w:val="26"/>
+        </w:rPr>
+      </w:pPr>
+      <w:r>
+        <w:rPr>
+          <w:b/>
+          <w:sz w:val="26"/>
+          <w:szCs w:val="26"/>
+        </w:rPr>
+        <w:t>Hardware Requirements:</w:t>
+      </w:r>
+    </w:p>
+    <w:p>
+      <w:pPr>
+        <w:numPr>
+          <w:ilvl w:val="1"/>
+          <w:numId w:val="4"/>
+        </w:numPr>
+        <w:tabs>
+          <w:tab w:val="clear" w:pos="2520"/>
+          <w:tab w:val="num" w:pos="1440"/>
+        </w:tabs>
+        <w:spacing w:after="0" w:line="336" w:lineRule="auto"/>
+        <w:ind w:left="1440"/>
+        <w:rPr>
+          <w:sz w:val="26"/>
+          <w:szCs w:val="26"/>
+        </w:rPr>
+      </w:pPr>
+      <w:r>
+        <w:rPr>
+          <w:rFonts w:ascii="Segoe UI" w:hAnsi="Segoe UI" w:cs="Segoe UI"/>
+          <w:color w:val="2A2A2A"/>
+          <w:sz w:val="20"/>
+          <w:szCs w:val="20"/>
+        </w:rPr>
+        <w:t>AMD Opteron, AMD Athlon 64, Intel Xeon with Intel EM64T support, Intel Pentium IV with EM64T support</w:t>
+      </w:r>
+    </w:p>
+    <w:p>
+      <w:pPr>
+        <w:numPr>
+          <w:ilvl w:val="1"/>
+          <w:numId w:val="4"/>
+        </w:numPr>
+        <w:tabs>
+          <w:tab w:val="clear" w:pos="2520"/>
+          <w:tab w:val="num" w:pos="1440"/>
+        </w:tabs>
+        <w:spacing w:after="0" w:line="336" w:lineRule="auto"/>
+        <w:ind w:left="1440"/>
+        <w:rPr>
+          <w:sz w:val="26"/>
+          <w:szCs w:val="26"/>
+        </w:rPr>
+      </w:pPr>
+      <w:r>
+        <w:rPr>
+          <w:rFonts w:ascii="Segoe UI" w:hAnsi="Segoe UI" w:cs="Segoe UI"/>
+          <w:color w:val="2A2A2A"/>
+          <w:sz w:val="20"/>
+          <w:szCs w:val="20"/>
+        </w:rPr>
+        <w:t xml:space="preserve">Processor Speed minimum 1.4 </w:t>
+      </w:r>
+      <w:proofErr w:type="spellStart"/>
+      <w:r>
+        <w:rPr>
+          <w:rFonts w:ascii="Segoe UI" w:hAnsi="Segoe UI" w:cs="Segoe UI"/>
+          <w:color w:val="2A2A2A"/>
+          <w:sz w:val="20"/>
+          <w:szCs w:val="20"/>
+        </w:rPr>
+        <w:t>hz</w:t>
+      </w:r>
+      <w:proofErr w:type="spellEnd"/>
+    </w:p>
+    <w:p>
+      <w:pPr>
+        <w:numPr>
+          <w:ilvl w:val="1"/>
+          <w:numId w:val="4"/>
+        </w:numPr>
+        <w:tabs>
+          <w:tab w:val="clear" w:pos="2520"/>
+          <w:tab w:val="num" w:pos="1440"/>
+        </w:tabs>
+        <w:spacing w:after="0" w:line="336" w:lineRule="auto"/>
+        <w:ind w:left="1440"/>
+        <w:rPr>
+          <w:sz w:val="26"/>
+          <w:szCs w:val="26"/>
+        </w:rPr>
+      </w:pPr>
+      <w:r>
+        <w:rPr>
+          <w:sz w:val="26"/>
+          <w:szCs w:val="26"/>
+        </w:rPr>
+        <w:t>1G</w:t>
+      </w:r>
+      <w:r>
+        <w:rPr>
+          <w:sz w:val="26"/>
+          <w:szCs w:val="26"/>
+        </w:rPr>
+        <w:t xml:space="preserve"> of RAM or higher</w:t>
+      </w:r>
+      <w:r>
+        <w:rPr>
+          <w:sz w:val="26"/>
+          <w:szCs w:val="26"/>
+        </w:rPr>
+        <w:t xml:space="preserve">. </w:t>
+      </w:r>
+      <w:proofErr w:type="gramStart"/>
+      <w:r>
+        <w:rPr>
+          <w:sz w:val="26"/>
+          <w:szCs w:val="26"/>
+        </w:rPr>
+        <w:t>( 4</w:t>
+      </w:r>
+      <w:proofErr w:type="gramEnd"/>
+      <w:r>
+        <w:rPr>
+          <w:sz w:val="26"/>
+          <w:szCs w:val="26"/>
+        </w:rPr>
+        <w:t xml:space="preserve"> GB </w:t>
+      </w:r>
+      <w:r>
+        <w:rPr>
+          <w:rFonts w:ascii="Segoe UI" w:hAnsi="Segoe UI" w:cs="Segoe UI"/>
+          <w:b/>
+          <w:bCs/>
+          <w:color w:val="2A2A2A"/>
+          <w:sz w:val="20"/>
+          <w:szCs w:val="20"/>
+        </w:rPr>
+        <w:t xml:space="preserve">Recommended </w:t>
+      </w:r>
+      <w:r>
+        <w:rPr>
+          <w:sz w:val="26"/>
+          <w:szCs w:val="26"/>
+        </w:rPr>
+        <w:t>)</w:t>
+      </w:r>
+    </w:p>
+    <w:p>
+      <w:pPr>
+        <w:numPr>
+          <w:ilvl w:val="1"/>
+          <w:numId w:val="4"/>
+        </w:numPr>
+        <w:tabs>
+          <w:tab w:val="clear" w:pos="2520"/>
+          <w:tab w:val="num" w:pos="1440"/>
+        </w:tabs>
+        <w:spacing w:after="0" w:line="336" w:lineRule="auto"/>
+        <w:ind w:left="1440"/>
+        <w:rPr>
+          <w:sz w:val="26"/>
+          <w:szCs w:val="26"/>
+        </w:rPr>
+      </w:pPr>
+      <w:r>
+        <w:rPr>
+          <w:sz w:val="26"/>
+          <w:szCs w:val="26"/>
+        </w:rPr>
+        <w:t xml:space="preserve">Hard disk </w:t>
+      </w:r>
+      <w:proofErr w:type="gramStart"/>
+      <w:r>
+        <w:rPr>
+          <w:sz w:val="26"/>
+          <w:szCs w:val="26"/>
+        </w:rPr>
+        <w:t>requirement :</w:t>
+      </w:r>
+      <w:proofErr w:type="gramEnd"/>
+      <w:r>
+        <w:rPr>
+          <w:sz w:val="26"/>
+          <w:szCs w:val="26"/>
+        </w:rPr>
+        <w:t xml:space="preserve"> minimum </w:t>
+      </w:r>
+      <w:r>
+        <w:rPr>
+          <w:sz w:val="26"/>
+          <w:szCs w:val="26"/>
+        </w:rPr>
+        <w:t>5</w:t>
+      </w:r>
+      <w:r>
+        <w:rPr>
+          <w:sz w:val="26"/>
+          <w:szCs w:val="26"/>
+        </w:rPr>
+        <w:t>0GB</w:t>
+      </w:r>
+    </w:p>
+    <w:p>
+      <w:pPr>
+        <w:numPr>
+          <w:ilvl w:val="1"/>
+          <w:numId w:val="4"/>
+        </w:numPr>
+        <w:tabs>
+          <w:tab w:val="clear" w:pos="2520"/>
+          <w:tab w:val="num" w:pos="1440"/>
+        </w:tabs>
+        <w:spacing w:after="0" w:line="336" w:lineRule="auto"/>
+        <w:ind w:left="1440"/>
+        <w:rPr>
+          <w:b/>
+          <w:sz w:val="26"/>
+          <w:szCs w:val="26"/>
+        </w:rPr>
+      </w:pPr>
+      <w:r>
+        <w:rPr>
+          <w:sz w:val="26"/>
+          <w:szCs w:val="26"/>
+        </w:rPr>
+        <w:t xml:space="preserve">Windows </w:t>
+      </w:r>
+      <w:r>
+        <w:rPr>
+          <w:sz w:val="26"/>
+          <w:szCs w:val="26"/>
+        </w:rPr>
+        <w:t>7 ultimate, or window server 2008 R2 or higher</w:t>
+      </w:r>
+    </w:p>
+    <w:p>
+      <w:pPr>
+        <w:pStyle w:val="ListParagraph"/>
+        <w:numPr>
+          <w:ilvl w:val="0"/>
+          <w:numId w:val="4"/>
+        </w:numPr>
+        <w:tabs>
+          <w:tab w:val="num" w:pos="2700"/>
+        </w:tabs>
+        <w:spacing w:after="0" w:line="336" w:lineRule="auto"/>
+        <w:rPr>
+          <w:b/>
+          <w:sz w:val="26"/>
+          <w:szCs w:val="26"/>
+        </w:rPr>
+      </w:pPr>
+      <w:r>
+        <w:rPr>
+          <w:b/>
+          <w:sz w:val="26"/>
+          <w:szCs w:val="26"/>
+        </w:rPr>
+        <w:t>Software Requirements:</w:t>
+      </w:r>
+    </w:p>
+    <w:p>
+      <w:pPr>
+        <w:numPr>
+          <w:ilvl w:val="1"/>
+          <w:numId w:val="4"/>
+        </w:numPr>
+        <w:tabs>
+          <w:tab w:val="clear" w:pos="2520"/>
+          <w:tab w:val="num" w:pos="1440"/>
+        </w:tabs>
+        <w:spacing w:after="0" w:line="336" w:lineRule="auto"/>
+        <w:ind w:left="1440"/>
+        <w:rPr>
+          <w:sz w:val="26"/>
+          <w:szCs w:val="26"/>
+        </w:rPr>
+      </w:pPr>
+      <w:r>
+        <w:rPr>
+          <w:sz w:val="26"/>
+          <w:szCs w:val="26"/>
+        </w:rPr>
+        <w:t>SQ</w:t>
+      </w:r>
+      <w:r>
+        <w:rPr>
+          <w:sz w:val="26"/>
+          <w:szCs w:val="26"/>
+        </w:rPr>
+        <w:t>L Server 2012 x64 bit</w:t>
+      </w:r>
+    </w:p>
+    <w:p>
+      <w:pPr>
+        <w:numPr>
+          <w:ilvl w:val="1"/>
+          <w:numId w:val="4"/>
+        </w:numPr>
+        <w:tabs>
+          <w:tab w:val="clear" w:pos="2520"/>
+          <w:tab w:val="num" w:pos="1440"/>
+        </w:tabs>
+        <w:spacing w:after="0" w:line="336" w:lineRule="auto"/>
+        <w:ind w:left="1440"/>
+        <w:rPr>
+          <w:sz w:val="26"/>
+          <w:szCs w:val="26"/>
+        </w:rPr>
+      </w:pPr>
+      <w:proofErr w:type="spellStart"/>
+      <w:r>
+        <w:rPr>
+          <w:sz w:val="26"/>
+          <w:szCs w:val="26"/>
+        </w:rPr>
+        <w:t>Netbean</w:t>
+      </w:r>
+      <w:proofErr w:type="spellEnd"/>
+      <w:r>
+        <w:rPr>
+          <w:sz w:val="26"/>
+          <w:szCs w:val="26"/>
+        </w:rPr>
+        <w:t xml:space="preserve"> 8.0</w:t>
+      </w:r>
+      <w:r>
+        <w:rPr>
+          <w:sz w:val="26"/>
+          <w:szCs w:val="26"/>
+        </w:rPr>
+        <w:t xml:space="preserve"> or higher</w:t>
+      </w:r>
+    </w:p>
+    <w:p>
+      <w:pPr>
+        <w:numPr>
+          <w:ilvl w:val="1"/>
+          <w:numId w:val="4"/>
+        </w:numPr>
+        <w:tabs>
+          <w:tab w:val="clear" w:pos="2520"/>
+          <w:tab w:val="num" w:pos="1440"/>
+        </w:tabs>
+        <w:spacing w:after="0" w:line="336" w:lineRule="auto"/>
+        <w:ind w:left="1440"/>
+        <w:rPr>
+          <w:sz w:val="26"/>
+          <w:szCs w:val="26"/>
+        </w:rPr>
+      </w:pPr>
+      <w:proofErr w:type="spellStart"/>
+      <w:r>
+        <w:rPr>
+          <w:sz w:val="26"/>
+          <w:szCs w:val="26"/>
+        </w:rPr>
+        <w:t>JavaEE</w:t>
+      </w:r>
+      <w:proofErr w:type="spellEnd"/>
+      <w:r>
+        <w:rPr>
+          <w:sz w:val="26"/>
+          <w:szCs w:val="26"/>
+        </w:rPr>
+        <w:t xml:space="preserve"> </w:t>
+      </w:r>
+      <w:r>
+        <w:rPr>
+          <w:sz w:val="26"/>
+          <w:szCs w:val="26"/>
+        </w:rPr>
+        <w:t>7</w:t>
+      </w:r>
+      <w:r>
+        <w:rPr>
+          <w:sz w:val="26"/>
+          <w:szCs w:val="26"/>
+        </w:rPr>
+        <w:t xml:space="preserve"> SDK</w:t>
+      </w:r>
+    </w:p>
+    <w:p>
+      <w:pPr>
+        <w:numPr>
+          <w:ilvl w:val="1"/>
+          <w:numId w:val="4"/>
+        </w:numPr>
+        <w:tabs>
+          <w:tab w:val="clear" w:pos="2520"/>
+          <w:tab w:val="num" w:pos="1440"/>
+        </w:tabs>
+        <w:spacing w:after="0" w:line="336" w:lineRule="auto"/>
+        <w:ind w:left="1440"/>
+        <w:rPr>
+          <w:sz w:val="26"/>
+          <w:szCs w:val="26"/>
+        </w:rPr>
+      </w:pPr>
+      <w:r>
+        <w:rPr>
+          <w:sz w:val="26"/>
+          <w:szCs w:val="26"/>
+        </w:rPr>
+        <w:t>Java Development Kit (JDK) 1.7u89 or higher</w:t>
+      </w:r>
+      <w:r>
+        <w:rPr>
+          <w:sz w:val="26"/>
+          <w:szCs w:val="26"/>
+        </w:rPr>
+        <w:t xml:space="preserve"> </w:t>
+      </w:r>
+      <w:proofErr w:type="gramStart"/>
+      <w:r>
+        <w:rPr>
+          <w:sz w:val="26"/>
+          <w:szCs w:val="26"/>
+        </w:rPr>
+        <w:t>( Recommended</w:t>
+      </w:r>
+      <w:proofErr w:type="gramEnd"/>
+      <w:r>
+        <w:rPr>
+          <w:sz w:val="26"/>
+          <w:szCs w:val="26"/>
+        </w:rPr>
+        <w:t xml:space="preserve"> </w:t>
+      </w:r>
+      <w:proofErr w:type="spellStart"/>
+      <w:r>
+        <w:rPr>
+          <w:sz w:val="26"/>
+          <w:szCs w:val="26"/>
+        </w:rPr>
+        <w:t>jdk</w:t>
+      </w:r>
+      <w:proofErr w:type="spellEnd"/>
+      <w:r>
+        <w:rPr>
+          <w:sz w:val="26"/>
+          <w:szCs w:val="26"/>
+        </w:rPr>
+        <w:t xml:space="preserve"> 1.8)</w:t>
+      </w:r>
+    </w:p>
+    <w:p>
+      <w:pPr>
+        <w:numPr>
+          <w:ilvl w:val="1"/>
+          <w:numId w:val="4"/>
+        </w:numPr>
+        <w:tabs>
+          <w:tab w:val="clear" w:pos="2520"/>
+          <w:tab w:val="num" w:pos="1440"/>
+        </w:tabs>
+        <w:spacing w:after="0" w:line="336" w:lineRule="auto"/>
+        <w:ind w:left="1440"/>
+        <w:rPr>
+          <w:sz w:val="26"/>
+          <w:szCs w:val="26"/>
+        </w:rPr>
+      </w:pPr>
+      <w:r>
+        <w:rPr>
+          <w:sz w:val="26"/>
+          <w:szCs w:val="26"/>
+        </w:rPr>
+        <w:t>Glassfish Server 4.1</w:t>
+      </w:r>
+    </w:p>
+    <w:p>
+      <w:pPr>
+        <w:numPr>
+          <w:ilvl w:val="1"/>
+          <w:numId w:val="4"/>
+        </w:numPr>
+        <w:tabs>
+          <w:tab w:val="clear" w:pos="2520"/>
+          <w:tab w:val="num" w:pos="1440"/>
+        </w:tabs>
+        <w:spacing w:after="0" w:line="336" w:lineRule="auto"/>
+        <w:ind w:left="1440"/>
+        <w:rPr>
+          <w:sz w:val="26"/>
+          <w:szCs w:val="26"/>
+        </w:rPr>
+      </w:pPr>
+      <w:r>
+        <w:rPr>
+          <w:sz w:val="26"/>
+          <w:szCs w:val="26"/>
+        </w:rPr>
+        <w:t>Type 4</w:t>
+      </w:r>
+      <w:r>
+        <w:rPr>
+          <w:sz w:val="26"/>
+          <w:szCs w:val="26"/>
+        </w:rPr>
+        <w:t>-2.0 JDBC driver for SQL Server 2012 RC4</w:t>
+      </w:r>
+    </w:p>
+    <w:p>
+      <w:pPr>
+        <w:numPr>
+          <w:ilvl w:val="1"/>
+          <w:numId w:val="4"/>
+        </w:numPr>
+        <w:tabs>
+          <w:tab w:val="clear" w:pos="2520"/>
+          <w:tab w:val="num" w:pos="1440"/>
+        </w:tabs>
+        <w:spacing w:after="0" w:line="336" w:lineRule="auto"/>
+        <w:ind w:left="1440"/>
+        <w:rPr>
+          <w:sz w:val="26"/>
+          <w:szCs w:val="26"/>
+        </w:rPr>
+      </w:pPr>
+      <w:r>
+        <w:rPr>
+          <w:sz w:val="26"/>
+          <w:szCs w:val="26"/>
+        </w:rPr>
+        <w:t>Internet Explorer 10</w:t>
+      </w:r>
+      <w:r>
+        <w:rPr>
+          <w:sz w:val="26"/>
+          <w:szCs w:val="26"/>
+        </w:rPr>
+        <w:t xml:space="preserve"> or higher</w:t>
+      </w:r>
+    </w:p>
+    <w:p>
+      <w:pPr>
+        <w:spacing w:line="336" w:lineRule="auto"/>
+        <w:rPr>
+          <w:sz w:val="26"/>
+          <w:szCs w:val="26"/>
+        </w:rPr>
+      </w:pPr>
+    </w:p>
+    <w:p>
+      <w:pPr>
+        <w:pStyle w:val="Heading2"/>
+        <w:tabs>
+          <w:tab w:val="left" w:pos="720"/>
+        </w:tabs>
+        <w:jc w:val="center"/>
+        <w:rPr>
+          <w:rFonts w:ascii="Times New Roman" w:hAnsi="Times New Roman" w:cs="Times New Roman"/>
+          <w:color w:val="3366FF"/>
+          <w:sz w:val="52"/>
+          <w:szCs w:val="52"/>
+        </w:rPr>
+      </w:pPr>
+      <w:r>
+        <w:rPr>
+          <w:rFonts w:ascii="Times New Roman" w:hAnsi="Times New Roman" w:cs="Times New Roman"/>
+        </w:rPr>
+        <w:br w:type="page"/>
+      </w:r>
+      <w:bookmarkStart w:id="0" w:name="_Toc264328684"/>
+      <w:r>
+        <w:rPr>
+          <w:rFonts w:ascii="Times New Roman" w:hAnsi="Times New Roman" w:cs="Times New Roman"/>
+          <w:color w:val="3366FF"/>
+          <w:sz w:val="52"/>
+          <w:szCs w:val="52"/>
+        </w:rPr>
+        <w:lastRenderedPageBreak/>
+        <w:t>Task Sheet 1</w:t>
+      </w:r>
       <w:bookmarkEnd w:id="0"/>
+    </w:p>
+    <w:p/>
+    <w:tbl>
+      <w:tblPr>
+        <w:tblW w:w="4844" w:type="pct"/>
+        <w:tblBorders>
+          <w:top w:val="single" w:sz="4" w:space="0" w:color="auto"/>
+          <w:left w:val="single" w:sz="4" w:space="0" w:color="auto"/>
+          <w:bottom w:val="single" w:sz="4" w:space="0" w:color="auto"/>
+          <w:right w:val="single" w:sz="4" w:space="0" w:color="auto"/>
+          <w:insideH w:val="single" w:sz="4" w:space="0" w:color="auto"/>
+          <w:insideV w:val="single" w:sz="4" w:space="0" w:color="auto"/>
+        </w:tblBorders>
+        <w:tblLook w:val="01A0" w:firstRow="1" w:lastRow="0" w:firstColumn="1" w:lastColumn="1" w:noHBand="0" w:noVBand="0"/>
+      </w:tblPr>
+      <w:tblGrid>
+        <w:gridCol w:w="667"/>
+        <w:gridCol w:w="732"/>
+        <w:gridCol w:w="2379"/>
+        <w:gridCol w:w="732"/>
+        <w:gridCol w:w="1187"/>
+        <w:gridCol w:w="3361"/>
+      </w:tblGrid>
+      <w:tr>
+        <w:tc>
+          <w:tcPr>
+            <w:tcW w:w="772" w:type="pct"/>
+            <w:gridSpan w:val="2"/>
+            <w:shd w:val="clear" w:color="auto" w:fill="0070C0"/>
+            <w:vAlign w:val="center"/>
+          </w:tcPr>
+          <w:p>
+            <w:pPr>
+              <w:jc w:val="center"/>
+              <w:rPr>
+                <w:b/>
+                <w:bCs/>
+                <w:color w:val="FFFFFF"/>
+              </w:rPr>
+            </w:pPr>
+            <w:r>
+              <w:rPr>
+                <w:b/>
+                <w:bCs/>
+                <w:color w:val="FFFFFF"/>
+              </w:rPr>
+              <w:br w:type="page"/>
+              <w:t>Project Ref. No.</w:t>
+            </w:r>
+          </w:p>
+        </w:tc>
+        <w:tc>
+          <w:tcPr>
+            <w:tcW w:w="1313" w:type="pct"/>
+            <w:shd w:val="clear" w:color="auto" w:fill="0070C0"/>
+            <w:vAlign w:val="center"/>
+          </w:tcPr>
+          <w:p>
+            <w:pPr>
+              <w:jc w:val="center"/>
+              <w:rPr>
+                <w:b/>
+                <w:bCs/>
+                <w:color w:val="FFFFFF"/>
+              </w:rPr>
+            </w:pPr>
+            <w:r>
+              <w:rPr>
+                <w:b/>
+                <w:bCs/>
+                <w:color w:val="FFFFFF"/>
+              </w:rPr>
+              <w:t>Project Name:</w:t>
+            </w:r>
+          </w:p>
+          <w:p>
+            <w:pPr>
+              <w:jc w:val="center"/>
+              <w:rPr>
+                <w:b/>
+                <w:bCs/>
+                <w:color w:val="FFFFFF"/>
+              </w:rPr>
+            </w:pPr>
+            <w:r>
+              <w:rPr>
+                <w:b/>
+                <w:bCs/>
+                <w:color w:val="FFFFFF"/>
+              </w:rPr>
+              <w:t>Unify Fashion Shop</w:t>
+            </w:r>
+          </w:p>
+        </w:tc>
+        <w:tc>
+          <w:tcPr>
+            <w:tcW w:w="2915" w:type="pct"/>
+            <w:gridSpan w:val="3"/>
+            <w:shd w:val="clear" w:color="auto" w:fill="0070C0"/>
+            <w:vAlign w:val="center"/>
+          </w:tcPr>
+          <w:p>
+            <w:pPr>
+              <w:jc w:val="center"/>
+              <w:rPr>
+                <w:b/>
+                <w:bCs/>
+                <w:color w:val="FFFFFF"/>
+              </w:rPr>
+            </w:pPr>
+            <w:r>
+              <w:rPr>
+                <w:b/>
+                <w:bCs/>
+                <w:color w:val="FFFFFF"/>
+              </w:rPr>
+              <w:t>Date of Preparation of Activity Plan</w:t>
+            </w:r>
+          </w:p>
+        </w:tc>
+      </w:tr>
+      <w:tr>
+        <w:tc>
+          <w:tcPr>
+            <w:tcW w:w="369" w:type="pct"/>
+            <w:shd w:val="clear" w:color="auto" w:fill="C6D9F1"/>
+            <w:vAlign w:val="center"/>
+          </w:tcPr>
+          <w:p>
+            <w:pPr>
+              <w:jc w:val="center"/>
+              <w:rPr>
+                <w:bCs/>
+              </w:rPr>
+            </w:pPr>
+            <w:r>
+              <w:rPr>
+                <w:bCs/>
+              </w:rPr>
+              <w:t>No.</w:t>
+            </w:r>
+          </w:p>
+        </w:tc>
+        <w:tc>
+          <w:tcPr>
+            <w:tcW w:w="404" w:type="pct"/>
+            <w:shd w:val="clear" w:color="auto" w:fill="C6D9F1"/>
+            <w:vAlign w:val="center"/>
+          </w:tcPr>
+          <w:p>
+            <w:pPr>
+              <w:jc w:val="center"/>
+            </w:pPr>
+            <w:r>
+              <w:t>Task</w:t>
+            </w:r>
+          </w:p>
+        </w:tc>
+        <w:tc>
+          <w:tcPr>
+            <w:tcW w:w="1313" w:type="pct"/>
+            <w:shd w:val="clear" w:color="auto" w:fill="C6D9F1"/>
+            <w:vAlign w:val="center"/>
+          </w:tcPr>
+          <w:p>
+            <w:pPr>
+              <w:jc w:val="center"/>
+            </w:pPr>
+            <w:r>
+              <w:t>Description</w:t>
+            </w:r>
+          </w:p>
+        </w:tc>
+        <w:tc>
+          <w:tcPr>
+            <w:tcW w:w="404" w:type="pct"/>
+            <w:shd w:val="clear" w:color="auto" w:fill="C6D9F1"/>
+            <w:vAlign w:val="center"/>
+          </w:tcPr>
+          <w:p>
+            <w:pPr>
+              <w:jc w:val="center"/>
+            </w:pPr>
+            <w:r>
+              <w:t>Start</w:t>
+            </w:r>
+          </w:p>
+          <w:p>
+            <w:pPr>
+              <w:jc w:val="center"/>
+            </w:pPr>
+            <w:r>
+              <w:t>Date</w:t>
+            </w:r>
+          </w:p>
+        </w:tc>
+        <w:tc>
+          <w:tcPr>
+            <w:tcW w:w="655" w:type="pct"/>
+            <w:shd w:val="clear" w:color="auto" w:fill="C6D9F1"/>
+            <w:vAlign w:val="center"/>
+          </w:tcPr>
+          <w:p>
+            <w:pPr>
+              <w:jc w:val="center"/>
+            </w:pPr>
+            <w:r>
+              <w:t>Complete</w:t>
+            </w:r>
+          </w:p>
+          <w:p>
+            <w:pPr>
+              <w:jc w:val="center"/>
+            </w:pPr>
+            <w:r>
+              <w:t>Date</w:t>
+            </w:r>
+          </w:p>
+        </w:tc>
+        <w:tc>
+          <w:tcPr>
+            <w:tcW w:w="1856" w:type="pct"/>
+            <w:shd w:val="clear" w:color="auto" w:fill="C6D9F1"/>
+            <w:vAlign w:val="center"/>
+          </w:tcPr>
+          <w:p>
+            <w:pPr>
+              <w:jc w:val="center"/>
+              <w:rPr>
+                <w:bCs/>
+              </w:rPr>
+            </w:pPr>
+            <w:r>
+              <w:t>Team member</w:t>
+            </w:r>
+          </w:p>
+        </w:tc>
+      </w:tr>
+      <w:tr>
+        <w:trPr>
+          <w:trHeight w:val="455"/>
+        </w:trPr>
+        <w:tc>
+          <w:tcPr>
+            <w:tcW w:w="369" w:type="pct"/>
+            <w:vAlign w:val="center"/>
+          </w:tcPr>
+          <w:p>
+            <w:pPr>
+              <w:jc w:val="center"/>
+              <w:rPr>
+                <w:bCs/>
+              </w:rPr>
+            </w:pPr>
+            <w:r>
+              <w:rPr>
+                <w:bCs/>
+              </w:rPr>
+              <w:t>01</w:t>
+            </w:r>
+          </w:p>
+        </w:tc>
+        <w:tc>
+          <w:tcPr>
+            <w:tcW w:w="404" w:type="pct"/>
+            <w:vMerge w:val="restart"/>
+            <w:shd w:val="clear" w:color="auto" w:fill="C6D9F1"/>
+            <w:textDirection w:val="btLr"/>
+            <w:vAlign w:val="center"/>
+          </w:tcPr>
+          <w:p>
+            <w:pPr>
+              <w:jc w:val="center"/>
+              <w:rPr>
+                <w:b/>
+              </w:rPr>
+            </w:pPr>
+            <w:r>
+              <w:rPr>
+                <w:b/>
+              </w:rPr>
+              <w:t>Review 1</w:t>
+            </w:r>
+          </w:p>
+        </w:tc>
+        <w:tc>
+          <w:tcPr>
+            <w:tcW w:w="1313" w:type="pct"/>
+            <w:vAlign w:val="center"/>
+          </w:tcPr>
+          <w:p>
+            <w:pPr>
+              <w:jc w:val="center"/>
+            </w:pPr>
+            <w:r>
+              <w:t>Problem statement</w:t>
+            </w:r>
+          </w:p>
+        </w:tc>
+        <w:tc>
+          <w:tcPr>
+            <w:tcW w:w="404" w:type="pct"/>
+            <w:vMerge w:val="restart"/>
+            <w:shd w:val="clear" w:color="auto" w:fill="FFFFFF"/>
+            <w:textDirection w:val="btLr"/>
+            <w:vAlign w:val="center"/>
+          </w:tcPr>
+          <w:p>
+            <w:pPr>
+              <w:jc w:val="center"/>
+              <w:rPr>
+                <w:b/>
+              </w:rPr>
+            </w:pPr>
+            <w:r>
+              <w:rPr>
+                <w:b/>
+              </w:rPr>
+              <w:t>20 / 11 / 2015</w:t>
+            </w:r>
+          </w:p>
+        </w:tc>
+        <w:tc>
+          <w:tcPr>
+            <w:tcW w:w="655" w:type="pct"/>
+            <w:vMerge w:val="restart"/>
+            <w:textDirection w:val="btLr"/>
+            <w:vAlign w:val="center"/>
+          </w:tcPr>
+          <w:p>
+            <w:pPr>
+              <w:jc w:val="center"/>
+              <w:rPr>
+                <w:b/>
+              </w:rPr>
+            </w:pPr>
+            <w:r>
+              <w:rPr>
+                <w:b/>
+              </w:rPr>
+              <w:t>30</w:t>
+            </w:r>
+            <w:r>
+              <w:rPr>
+                <w:b/>
+              </w:rPr>
+              <w:t xml:space="preserve"> / </w:t>
+            </w:r>
+            <w:r>
+              <w:rPr>
+                <w:b/>
+              </w:rPr>
+              <w:t>11</w:t>
+            </w:r>
+            <w:r>
+              <w:rPr>
+                <w:b/>
+              </w:rPr>
+              <w:t xml:space="preserve"> / 201</w:t>
+            </w:r>
+            <w:r>
+              <w:rPr>
+                <w:b/>
+              </w:rPr>
+              <w:t>5</w:t>
+            </w:r>
+          </w:p>
+        </w:tc>
+        <w:tc>
+          <w:tcPr>
+            <w:tcW w:w="1856" w:type="pct"/>
+            <w:vMerge w:val="restart"/>
+            <w:shd w:val="clear" w:color="auto" w:fill="C6D9F1"/>
+            <w:vAlign w:val="center"/>
+          </w:tcPr>
+          <w:p>
+            <w:pPr>
+              <w:jc w:val="center"/>
+              <w:rPr>
+                <w:bCs/>
+              </w:rPr>
+            </w:pPr>
+          </w:p>
+        </w:tc>
+      </w:tr>
+      <w:tr>
+        <w:trPr>
+          <w:trHeight w:val="1610"/>
+        </w:trPr>
+        <w:tc>
+          <w:tcPr>
+            <w:tcW w:w="369" w:type="pct"/>
+            <w:shd w:val="clear" w:color="auto" w:fill="FFFFFF"/>
+            <w:vAlign w:val="center"/>
+          </w:tcPr>
+          <w:p>
+            <w:pPr>
+              <w:jc w:val="center"/>
+              <w:rPr>
+                <w:bCs/>
+              </w:rPr>
+            </w:pPr>
+            <w:r>
+              <w:rPr>
+                <w:bCs/>
+              </w:rPr>
+              <w:t>02</w:t>
+            </w:r>
+          </w:p>
+        </w:tc>
+        <w:tc>
+          <w:tcPr>
+            <w:tcW w:w="404" w:type="pct"/>
+            <w:vMerge/>
+            <w:shd w:val="clear" w:color="auto" w:fill="C6D9F1"/>
+            <w:vAlign w:val="center"/>
+          </w:tcPr>
+          <w:p>
+            <w:pPr>
+              <w:jc w:val="center"/>
+            </w:pPr>
+          </w:p>
+        </w:tc>
+        <w:tc>
+          <w:tcPr>
+            <w:tcW w:w="1313" w:type="pct"/>
+            <w:shd w:val="clear" w:color="auto" w:fill="FFFFFF"/>
+            <w:vAlign w:val="center"/>
+          </w:tcPr>
+          <w:p>
+            <w:pPr>
+              <w:jc w:val="center"/>
+            </w:pPr>
+            <w:r>
+              <w:t>Function requirement specification</w:t>
+            </w:r>
+          </w:p>
+        </w:tc>
+        <w:tc>
+          <w:tcPr>
+            <w:tcW w:w="404" w:type="pct"/>
+            <w:vMerge/>
+            <w:shd w:val="clear" w:color="auto" w:fill="FFFFFF"/>
+            <w:vAlign w:val="center"/>
+          </w:tcPr>
+          <w:p>
+            <w:pPr>
+              <w:jc w:val="center"/>
+            </w:pPr>
+          </w:p>
+        </w:tc>
+        <w:tc>
+          <w:tcPr>
+            <w:tcW w:w="655" w:type="pct"/>
+            <w:vMerge/>
+            <w:shd w:val="clear" w:color="auto" w:fill="FFFFFF"/>
+            <w:vAlign w:val="center"/>
+          </w:tcPr>
+          <w:p>
+            <w:pPr>
+              <w:jc w:val="center"/>
+            </w:pPr>
+          </w:p>
+        </w:tc>
+        <w:tc>
+          <w:tcPr>
+            <w:tcW w:w="1856" w:type="pct"/>
+            <w:vMerge/>
+            <w:shd w:val="clear" w:color="auto" w:fill="C6D9F1"/>
+            <w:vAlign w:val="center"/>
+          </w:tcPr>
+          <w:p>
+            <w:pPr>
+              <w:jc w:val="center"/>
+              <w:rPr>
+                <w:bCs/>
+              </w:rPr>
+            </w:pPr>
+          </w:p>
+        </w:tc>
+      </w:tr>
+    </w:tbl>
+    <w:p/>
+    <w:p>
+      <w:pPr>
+        <w:tabs>
+          <w:tab w:val="right" w:pos="9072"/>
+        </w:tabs>
+      </w:pPr>
+      <w:r>
+        <w:rPr>
+          <w:b/>
+          <w:sz w:val="28"/>
+          <w:szCs w:val="28"/>
+        </w:rPr>
+        <w:t xml:space="preserve">Signature of Team </w:t>
+      </w:r>
+      <w:proofErr w:type="gramStart"/>
+      <w:r>
+        <w:rPr>
+          <w:b/>
+          <w:sz w:val="28"/>
+          <w:szCs w:val="28"/>
+        </w:rPr>
+        <w:t>leader</w:t>
+      </w:r>
+      <w:proofErr w:type="gramEnd"/>
+      <w:r>
+        <w:tab/>
+      </w:r>
+      <w:r>
+        <w:rPr>
+          <w:b/>
+          <w:sz w:val="28"/>
+          <w:szCs w:val="28"/>
+        </w:rPr>
+        <w:t>Signature of Instructor</w:t>
+      </w:r>
+    </w:p>
+    <w:p>
+      <w:pPr>
+        <w:tabs>
+          <w:tab w:val="left" w:pos="1762"/>
+        </w:tabs>
+        <w:rPr>
+          <w:sz w:val="26"/>
+          <w:szCs w:val="26"/>
+        </w:rPr>
+      </w:pPr>
+    </w:p>
+    <w:p>
+      <w:pPr>
+        <w:rPr>
+          <w:sz w:val="28"/>
+          <w:szCs w:val="28"/>
+        </w:rPr>
+      </w:pPr>
+      <w:r>
+        <w:rPr>
+          <w:sz w:val="28"/>
+          <w:szCs w:val="28"/>
+        </w:rPr>
+        <w:br w:type="page"/>
+      </w:r>
+    </w:p>
+    <w:p>
+      <w:pPr>
+        <w:jc w:val="center"/>
+        <w:rPr>
+          <w:rFonts w:ascii="Cambria" w:eastAsia="Times New Roman" w:hAnsi="Cambria" w:cs="Times New Roman"/>
+          <w:b/>
+          <w:sz w:val="144"/>
+          <w:szCs w:val="144"/>
+        </w:rPr>
+      </w:pPr>
+    </w:p>
+    <w:p>
+      <w:pPr>
+        <w:jc w:val="center"/>
+        <w:rPr>
+          <w:rFonts w:ascii="Cambria" w:eastAsia="Times New Roman" w:hAnsi="Cambria" w:cs="Times New Roman"/>
+          <w:b/>
+          <w:sz w:val="144"/>
+          <w:szCs w:val="144"/>
+        </w:rPr>
+      </w:pPr>
+    </w:p>
+    <w:p>
+      <w:pPr>
+        <w:jc w:val="center"/>
+        <w:rPr>
+          <w:rFonts w:ascii="Cambria" w:eastAsia="Times New Roman" w:hAnsi="Cambria" w:cs="Times New Roman"/>
+          <w:b/>
+          <w:sz w:val="144"/>
+          <w:szCs w:val="144"/>
+        </w:rPr>
+      </w:pPr>
+    </w:p>
+    <w:p>
+      <w:pPr>
+        <w:jc w:val="center"/>
+        <w:rPr>
+          <w:rFonts w:ascii="Cambria" w:eastAsia="Times New Roman" w:hAnsi="Cambria" w:cs="Times New Roman"/>
+          <w:b/>
+          <w:sz w:val="144"/>
+          <w:szCs w:val="144"/>
+        </w:rPr>
+      </w:pPr>
+      <w:r>
+        <w:rPr>
+          <w:rFonts w:ascii="Cambria" w:eastAsia="Times New Roman" w:hAnsi="Cambria" w:cs="Times New Roman"/>
+          <w:b/>
+          <w:sz w:val="144"/>
+          <w:szCs w:val="144"/>
+        </w:rPr>
+        <w:t>REVIEW 2</w:t>
+      </w:r>
+    </w:p>
+    <w:p>
+      <w:pPr>
+        <w:rPr>
+          <w:rFonts w:ascii="Cambria" w:eastAsia="Times New Roman" w:hAnsi="Cambria" w:cs="Times New Roman"/>
+          <w:b/>
+          <w:sz w:val="144"/>
+          <w:szCs w:val="144"/>
+        </w:rPr>
+      </w:pPr>
+      <w:r>
+        <w:rPr>
+          <w:rFonts w:ascii="Cambria" w:eastAsia="Times New Roman" w:hAnsi="Cambria" w:cs="Times New Roman"/>
+          <w:b/>
+          <w:sz w:val="144"/>
+          <w:szCs w:val="144"/>
+        </w:rPr>
+        <w:br w:type="page"/>
+      </w:r>
+    </w:p>
+    <w:p>
+      <w:pPr>
+        <w:pStyle w:val="Heading2"/>
+        <w:numPr>
+          <w:ilvl w:val="1"/>
+          <w:numId w:val="6"/>
+        </w:numPr>
+        <w:spacing w:line="276" w:lineRule="auto"/>
+        <w:rPr>
+          <w:rFonts w:ascii="Times New Roman" w:hAnsi="Times New Roman" w:cs="Times New Roman"/>
+        </w:rPr>
+      </w:pPr>
+      <w:bookmarkStart w:id="1" w:name="_Toc229044232"/>
+      <w:bookmarkStart w:id="2" w:name="_Toc230945183"/>
+      <w:bookmarkStart w:id="3" w:name="_Toc262175986"/>
+      <w:bookmarkStart w:id="4" w:name="_Toc262181030"/>
+      <w:bookmarkStart w:id="5" w:name="_Toc264328686"/>
+      <w:r>
+        <w:rPr>
+          <w:rFonts w:ascii="Times New Roman" w:hAnsi="Times New Roman" w:cs="Times New Roman"/>
+        </w:rPr>
+        <w:lastRenderedPageBreak/>
+        <w:t>Architecture and the design of the project</w:t>
+      </w:r>
+      <w:bookmarkStart w:id="6" w:name="_GoBack"/>
+      <w:bookmarkEnd w:id="1"/>
+      <w:bookmarkEnd w:id="2"/>
+      <w:bookmarkEnd w:id="3"/>
+      <w:bookmarkEnd w:id="4"/>
+      <w:bookmarkEnd w:id="5"/>
+      <w:bookmarkEnd w:id="6"/>
+    </w:p>
+    <w:p>
+      <w:pPr>
+        <w:jc w:val="center"/>
+        <w:rPr>
+          <w:rFonts w:ascii="Cambria" w:eastAsia="Times New Roman" w:hAnsi="Cambria" w:cs="Times New Roman"/>
+          <w:b/>
+          <w:sz w:val="36"/>
+          <w:szCs w:val="36"/>
+        </w:rPr>
+      </w:pPr>
+    </w:p>
+    <w:p>
+      <w:pPr>
+        <w:jc w:val="center"/>
+        <w:rPr>
+          <w:rFonts w:ascii="Times New Roman" w:eastAsia="Times New Roman" w:hAnsi="Times New Roman" w:cs="Times New Roman"/>
+          <w:sz w:val="96"/>
+          <w:szCs w:val="96"/>
+        </w:rPr>
+      </w:pPr>
+    </w:p>
+    <w:p>
+      <w:pPr>
+        <w:rPr>
+          <w:sz w:val="28"/>
+          <w:szCs w:val="28"/>
+        </w:rPr>
+      </w:pPr>
     </w:p>
     <w:sectPr>
       <w:pgSz w:w="12240" w:h="15840"/>
@@ -1704,7 +4134,6 @@
         <w:docPartUnique/>
       </w:docPartObj>
     </w:sdtPr>
-    <w:sdtEndPr/>
     <w:sdtContent>
       <w:p>
         <w:pPr>
@@ -1779,7 +4208,7 @@
                                 <w:rPr>
                                   <w:noProof/>
                                 </w:rPr>
-                                <w:t>1</w:t>
+                                <w:t>11</w:t>
                               </w:r>
                               <w:r>
                                 <w:rPr>
@@ -1845,7 +4274,7 @@
                           <w:rPr>
                             <w:noProof/>
                           </w:rPr>
-                          <w:t>1</w:t>
+                          <w:t>11</w:t>
                         </w:r>
                         <w:r>
                           <w:rPr>
@@ -1930,7 +4359,7 @@
             </mc:Choice>
             <mc:Fallback>
               <w:pict>
-                <v:shapetype w14:anchorId="79A9D960" id="_x0000_t32" coordsize="21600,21600" o:spt="32" o:oned="t" path="m,l21600,21600e" filled="f">
+                <v:shapetype w14:anchorId="59521DBE" id="_x0000_t32" coordsize="21600,21600" o:spt="32" o:oned="t" path="m,l21600,21600e" filled="f">
                   <v:path arrowok="t" fillok="f" o:connecttype="none"/>
                   <o:lock v:ext="edit" shapetype="t"/>
                 </v:shapetype>
@@ -1975,6 +4404,131 @@
 <file path=word/numbering.xml><?xml version="1.0" encoding="utf-8"?>
 <w:numbering xmlns:wpc="http://schemas.microsoft.com/office/word/2010/wordprocessingCanvas" xmlns:cx="http://schemas.microsoft.com/office/drawing/2014/chartex" xmlns:cx1="http://schemas.microsoft.com/office/drawing/2015/9/8/chartex" xmlns:mc="http://schemas.openxmlformats.org/markup-compatibility/2006" xmlns:o="urn:schemas-microsoft-com:office:office" xmlns:r="http://schemas.openxmlformats.org/officeDocument/2006/relationships" xmlns:m="http://schemas.openxmlformats.org/officeDocument/2006/math" xmlns:v="urn:schemas-microsoft-com:vml" xmlns:wp14="http://schemas.microsoft.com/office/word/2010/wordprocessingDrawing" xmlns:wp="http://schemas.openxmlformats.org/drawingml/2006/wordprocessingDrawing" xmlns:w10="urn:schemas-microsoft-com:office:word" xmlns:w="http://schemas.openxmlformats.org/wordprocessingml/2006/main" xmlns:w14="http://schemas.microsoft.com/office/word/2010/wordml" xmlns:w15="http://schemas.microsoft.com/office/word/2012/wordml" xmlns:w16se="http://schemas.microsoft.com/office/word/2015/wordml/symex" xmlns:wpg="http://schemas.microsoft.com/office/word/2010/wordprocessingGroup" xmlns:wpi="http://schemas.microsoft.com/office/word/2010/wordprocessingInk" xmlns:wne="http://schemas.microsoft.com/office/word/2006/wordml" xmlns:wps="http://schemas.microsoft.com/office/word/2010/wordprocessingShape" mc:Ignorable="w14 w15 w16se wp14">
   <w:abstractNum w:abstractNumId="0" w15:restartNumberingAfterBreak="0">
+    <w:nsid w:val="0AE47A6C"/>
+    <w:multiLevelType w:val="multilevel"/>
+    <w:tmpl w:val="92DC7402"/>
+    <w:lvl w:ilvl="0">
+      <w:start w:val="1"/>
+      <w:numFmt w:val="decimal"/>
+      <w:lvlText w:val="%1."/>
+      <w:lvlJc w:val="left"/>
+      <w:pPr>
+        <w:ind w:left="720" w:hanging="360"/>
+      </w:pPr>
+      <w:rPr>
+        <w:rFonts w:hint="default"/>
+        <w:b w:val="0"/>
+      </w:rPr>
+    </w:lvl>
+    <w:lvl w:ilvl="1">
+      <w:start w:val="1"/>
+      <w:numFmt w:val="bullet"/>
+      <w:lvlText w:val=""/>
+      <w:lvlJc w:val="left"/>
+      <w:pPr>
+        <w:tabs>
+          <w:tab w:val="num" w:pos="2520"/>
+        </w:tabs>
+        <w:ind w:left="2520" w:hanging="360"/>
+      </w:pPr>
+      <w:rPr>
+        <w:rFonts w:ascii="Wingdings" w:hAnsi="Wingdings" w:hint="default"/>
+        <w:b w:val="0"/>
+      </w:rPr>
+    </w:lvl>
+    <w:lvl w:ilvl="2">
+      <w:start w:val="1"/>
+      <w:numFmt w:val="decimal"/>
+      <w:isLgl/>
+      <w:lvlText w:val="%1.%2.%3."/>
+      <w:lvlJc w:val="left"/>
+      <w:pPr>
+        <w:ind w:left="1080" w:hanging="720"/>
+      </w:pPr>
+      <w:rPr>
+        <w:rFonts w:hint="default"/>
+      </w:rPr>
+    </w:lvl>
+    <w:lvl w:ilvl="3">
+      <w:start w:val="1"/>
+      <w:numFmt w:val="decimal"/>
+      <w:isLgl/>
+      <w:lvlText w:val="%1.%2.%3.%4."/>
+      <w:lvlJc w:val="left"/>
+      <w:pPr>
+        <w:ind w:left="1440" w:hanging="1080"/>
+      </w:pPr>
+      <w:rPr>
+        <w:rFonts w:hint="default"/>
+      </w:rPr>
+    </w:lvl>
+    <w:lvl w:ilvl="4">
+      <w:start w:val="1"/>
+      <w:numFmt w:val="decimal"/>
+      <w:isLgl/>
+      <w:lvlText w:val="%1.%2.%3.%4.%5."/>
+      <w:lvlJc w:val="left"/>
+      <w:pPr>
+        <w:ind w:left="1440" w:hanging="1080"/>
+      </w:pPr>
+      <w:rPr>
+        <w:rFonts w:hint="default"/>
+      </w:rPr>
+    </w:lvl>
+    <w:lvl w:ilvl="5">
+      <w:start w:val="1"/>
+      <w:numFmt w:val="decimal"/>
+      <w:isLgl/>
+      <w:lvlText w:val="%1.%2.%3.%4.%5.%6."/>
+      <w:lvlJc w:val="left"/>
+      <w:pPr>
+        <w:ind w:left="1800" w:hanging="1440"/>
+      </w:pPr>
+      <w:rPr>
+        <w:rFonts w:hint="default"/>
+      </w:rPr>
+    </w:lvl>
+    <w:lvl w:ilvl="6">
+      <w:start w:val="1"/>
+      <w:numFmt w:val="decimal"/>
+      <w:isLgl/>
+      <w:lvlText w:val="%1.%2.%3.%4.%5.%6.%7."/>
+      <w:lvlJc w:val="left"/>
+      <w:pPr>
+        <w:ind w:left="1800" w:hanging="1440"/>
+      </w:pPr>
+      <w:rPr>
+        <w:rFonts w:hint="default"/>
+      </w:rPr>
+    </w:lvl>
+    <w:lvl w:ilvl="7">
+      <w:start w:val="1"/>
+      <w:numFmt w:val="decimal"/>
+      <w:isLgl/>
+      <w:lvlText w:val="%1.%2.%3.%4.%5.%6.%7.%8."/>
+      <w:lvlJc w:val="left"/>
+      <w:pPr>
+        <w:ind w:left="2160" w:hanging="1800"/>
+      </w:pPr>
+      <w:rPr>
+        <w:rFonts w:hint="default"/>
+      </w:rPr>
+    </w:lvl>
+    <w:lvl w:ilvl="8">
+      <w:start w:val="1"/>
+      <w:numFmt w:val="decimal"/>
+      <w:isLgl/>
+      <w:lvlText w:val="%1.%2.%3.%4.%5.%6.%7.%8.%9."/>
+      <w:lvlJc w:val="left"/>
+      <w:pPr>
+        <w:ind w:left="2160" w:hanging="1800"/>
+      </w:pPr>
+      <w:rPr>
+        <w:rFonts w:hint="default"/>
+      </w:rPr>
+    </w:lvl>
+  </w:abstractNum>
+  <w:abstractNum w:abstractNumId="1" w15:restartNumberingAfterBreak="0">
     <w:nsid w:val="111D2C76"/>
     <w:multiLevelType w:val="hybridMultilevel"/>
     <w:tmpl w:val="48F8A01C"/>
@@ -2070,8 +4624,1117 @@
       </w:pPr>
     </w:lvl>
   </w:abstractNum>
+  <w:abstractNum w:abstractNumId="2" w15:restartNumberingAfterBreak="0">
+    <w:nsid w:val="177B0519"/>
+    <w:multiLevelType w:val="hybridMultilevel"/>
+    <w:tmpl w:val="DB6EBF0A"/>
+    <w:lvl w:ilvl="0" w:tplc="93C0965A">
+      <w:start w:val="1"/>
+      <w:numFmt w:val="lowerLetter"/>
+      <w:lvlText w:val="%1."/>
+      <w:lvlJc w:val="left"/>
+      <w:pPr>
+        <w:tabs>
+          <w:tab w:val="num" w:pos="1800"/>
+        </w:tabs>
+        <w:ind w:left="1800" w:hanging="360"/>
+      </w:pPr>
+      <w:rPr>
+        <w:rFonts w:asciiTheme="minorHAnsi" w:eastAsiaTheme="minorHAnsi" w:hAnsiTheme="minorHAnsi" w:cstheme="minorBidi"/>
+      </w:rPr>
+    </w:lvl>
+    <w:lvl w:ilvl="1" w:tplc="04090005">
+      <w:start w:val="1"/>
+      <w:numFmt w:val="bullet"/>
+      <w:lvlText w:val=""/>
+      <w:lvlJc w:val="left"/>
+      <w:pPr>
+        <w:tabs>
+          <w:tab w:val="num" w:pos="2520"/>
+        </w:tabs>
+        <w:ind w:left="2520" w:hanging="360"/>
+      </w:pPr>
+      <w:rPr>
+        <w:rFonts w:ascii="Wingdings" w:hAnsi="Wingdings" w:hint="default"/>
+      </w:rPr>
+    </w:lvl>
+    <w:lvl w:ilvl="2" w:tplc="04090019">
+      <w:start w:val="1"/>
+      <w:numFmt w:val="lowerLetter"/>
+      <w:lvlText w:val="%3."/>
+      <w:lvlJc w:val="left"/>
+      <w:pPr>
+        <w:tabs>
+          <w:tab w:val="num" w:pos="3420"/>
+        </w:tabs>
+        <w:ind w:left="3420" w:hanging="360"/>
+      </w:pPr>
+      <w:rPr>
+        <w:rFonts w:hint="default"/>
+      </w:rPr>
+    </w:lvl>
+    <w:lvl w:ilvl="3" w:tplc="0409000F" w:tentative="1">
+      <w:start w:val="1"/>
+      <w:numFmt w:val="decimal"/>
+      <w:lvlText w:val="%4."/>
+      <w:lvlJc w:val="left"/>
+      <w:pPr>
+        <w:tabs>
+          <w:tab w:val="num" w:pos="3960"/>
+        </w:tabs>
+        <w:ind w:left="3960" w:hanging="360"/>
+      </w:pPr>
+    </w:lvl>
+    <w:lvl w:ilvl="4" w:tplc="04090019" w:tentative="1">
+      <w:start w:val="1"/>
+      <w:numFmt w:val="lowerLetter"/>
+      <w:lvlText w:val="%5."/>
+      <w:lvlJc w:val="left"/>
+      <w:pPr>
+        <w:tabs>
+          <w:tab w:val="num" w:pos="4680"/>
+        </w:tabs>
+        <w:ind w:left="4680" w:hanging="360"/>
+      </w:pPr>
+    </w:lvl>
+    <w:lvl w:ilvl="5" w:tplc="0409001B" w:tentative="1">
+      <w:start w:val="1"/>
+      <w:numFmt w:val="lowerRoman"/>
+      <w:lvlText w:val="%6."/>
+      <w:lvlJc w:val="right"/>
+      <w:pPr>
+        <w:tabs>
+          <w:tab w:val="num" w:pos="5400"/>
+        </w:tabs>
+        <w:ind w:left="5400" w:hanging="180"/>
+      </w:pPr>
+    </w:lvl>
+    <w:lvl w:ilvl="6" w:tplc="0409000F" w:tentative="1">
+      <w:start w:val="1"/>
+      <w:numFmt w:val="decimal"/>
+      <w:lvlText w:val="%7."/>
+      <w:lvlJc w:val="left"/>
+      <w:pPr>
+        <w:tabs>
+          <w:tab w:val="num" w:pos="6120"/>
+        </w:tabs>
+        <w:ind w:left="6120" w:hanging="360"/>
+      </w:pPr>
+    </w:lvl>
+    <w:lvl w:ilvl="7" w:tplc="04090019" w:tentative="1">
+      <w:start w:val="1"/>
+      <w:numFmt w:val="lowerLetter"/>
+      <w:lvlText w:val="%8."/>
+      <w:lvlJc w:val="left"/>
+      <w:pPr>
+        <w:tabs>
+          <w:tab w:val="num" w:pos="6840"/>
+        </w:tabs>
+        <w:ind w:left="6840" w:hanging="360"/>
+      </w:pPr>
+    </w:lvl>
+    <w:lvl w:ilvl="8" w:tplc="0409001B" w:tentative="1">
+      <w:start w:val="1"/>
+      <w:numFmt w:val="lowerRoman"/>
+      <w:lvlText w:val="%9."/>
+      <w:lvlJc w:val="right"/>
+      <w:pPr>
+        <w:tabs>
+          <w:tab w:val="num" w:pos="7560"/>
+        </w:tabs>
+        <w:ind w:left="7560" w:hanging="180"/>
+      </w:pPr>
+    </w:lvl>
+  </w:abstractNum>
+  <w:abstractNum w:abstractNumId="3" w15:restartNumberingAfterBreak="0">
+    <w:nsid w:val="29113B2D"/>
+    <w:multiLevelType w:val="hybridMultilevel"/>
+    <w:tmpl w:val="C7E07CCE"/>
+    <w:lvl w:ilvl="0" w:tplc="04090001">
+      <w:start w:val="1"/>
+      <w:numFmt w:val="bullet"/>
+      <w:lvlText w:val=""/>
+      <w:lvlJc w:val="left"/>
+      <w:pPr>
+        <w:ind w:left="720" w:hanging="360"/>
+      </w:pPr>
+      <w:rPr>
+        <w:rFonts w:ascii="Symbol" w:hAnsi="Symbol" w:hint="default"/>
+      </w:rPr>
+    </w:lvl>
+    <w:lvl w:ilvl="1" w:tplc="04090003" w:tentative="1">
+      <w:start w:val="1"/>
+      <w:numFmt w:val="bullet"/>
+      <w:lvlText w:val="o"/>
+      <w:lvlJc w:val="left"/>
+      <w:pPr>
+        <w:ind w:left="1440" w:hanging="360"/>
+      </w:pPr>
+      <w:rPr>
+        <w:rFonts w:ascii="Courier New" w:hAnsi="Courier New" w:cs="Courier New" w:hint="default"/>
+      </w:rPr>
+    </w:lvl>
+    <w:lvl w:ilvl="2" w:tplc="04090005" w:tentative="1">
+      <w:start w:val="1"/>
+      <w:numFmt w:val="bullet"/>
+      <w:lvlText w:val=""/>
+      <w:lvlJc w:val="left"/>
+      <w:pPr>
+        <w:ind w:left="2160" w:hanging="360"/>
+      </w:pPr>
+      <w:rPr>
+        <w:rFonts w:ascii="Wingdings" w:hAnsi="Wingdings" w:hint="default"/>
+      </w:rPr>
+    </w:lvl>
+    <w:lvl w:ilvl="3" w:tplc="04090001" w:tentative="1">
+      <w:start w:val="1"/>
+      <w:numFmt w:val="bullet"/>
+      <w:lvlText w:val=""/>
+      <w:lvlJc w:val="left"/>
+      <w:pPr>
+        <w:ind w:left="2880" w:hanging="360"/>
+      </w:pPr>
+      <w:rPr>
+        <w:rFonts w:ascii="Symbol" w:hAnsi="Symbol" w:hint="default"/>
+      </w:rPr>
+    </w:lvl>
+    <w:lvl w:ilvl="4" w:tplc="04090003" w:tentative="1">
+      <w:start w:val="1"/>
+      <w:numFmt w:val="bullet"/>
+      <w:lvlText w:val="o"/>
+      <w:lvlJc w:val="left"/>
+      <w:pPr>
+        <w:ind w:left="3600" w:hanging="360"/>
+      </w:pPr>
+      <w:rPr>
+        <w:rFonts w:ascii="Courier New" w:hAnsi="Courier New" w:cs="Courier New" w:hint="default"/>
+      </w:rPr>
+    </w:lvl>
+    <w:lvl w:ilvl="5" w:tplc="04090005" w:tentative="1">
+      <w:start w:val="1"/>
+      <w:numFmt w:val="bullet"/>
+      <w:lvlText w:val=""/>
+      <w:lvlJc w:val="left"/>
+      <w:pPr>
+        <w:ind w:left="4320" w:hanging="360"/>
+      </w:pPr>
+      <w:rPr>
+        <w:rFonts w:ascii="Wingdings" w:hAnsi="Wingdings" w:hint="default"/>
+      </w:rPr>
+    </w:lvl>
+    <w:lvl w:ilvl="6" w:tplc="04090001" w:tentative="1">
+      <w:start w:val="1"/>
+      <w:numFmt w:val="bullet"/>
+      <w:lvlText w:val=""/>
+      <w:lvlJc w:val="left"/>
+      <w:pPr>
+        <w:ind w:left="5040" w:hanging="360"/>
+      </w:pPr>
+      <w:rPr>
+        <w:rFonts w:ascii="Symbol" w:hAnsi="Symbol" w:hint="default"/>
+      </w:rPr>
+    </w:lvl>
+    <w:lvl w:ilvl="7" w:tplc="04090003" w:tentative="1">
+      <w:start w:val="1"/>
+      <w:numFmt w:val="bullet"/>
+      <w:lvlText w:val="o"/>
+      <w:lvlJc w:val="left"/>
+      <w:pPr>
+        <w:ind w:left="5760" w:hanging="360"/>
+      </w:pPr>
+      <w:rPr>
+        <w:rFonts w:ascii="Courier New" w:hAnsi="Courier New" w:cs="Courier New" w:hint="default"/>
+      </w:rPr>
+    </w:lvl>
+    <w:lvl w:ilvl="8" w:tplc="04090005" w:tentative="1">
+      <w:start w:val="1"/>
+      <w:numFmt w:val="bullet"/>
+      <w:lvlText w:val=""/>
+      <w:lvlJc w:val="left"/>
+      <w:pPr>
+        <w:ind w:left="6480" w:hanging="360"/>
+      </w:pPr>
+      <w:rPr>
+        <w:rFonts w:ascii="Wingdings" w:hAnsi="Wingdings" w:hint="default"/>
+      </w:rPr>
+    </w:lvl>
+  </w:abstractNum>
+  <w:abstractNum w:abstractNumId="4" w15:restartNumberingAfterBreak="0">
+    <w:nsid w:val="321C1DDD"/>
+    <w:multiLevelType w:val="hybridMultilevel"/>
+    <w:tmpl w:val="B1B62D40"/>
+    <w:lvl w:ilvl="0" w:tplc="04090001">
+      <w:start w:val="1"/>
+      <w:numFmt w:val="bullet"/>
+      <w:lvlText w:val=""/>
+      <w:lvlJc w:val="left"/>
+      <w:pPr>
+        <w:ind w:left="720" w:hanging="360"/>
+      </w:pPr>
+      <w:rPr>
+        <w:rFonts w:ascii="Symbol" w:hAnsi="Symbol" w:hint="default"/>
+      </w:rPr>
+    </w:lvl>
+    <w:lvl w:ilvl="1" w:tplc="04090003" w:tentative="1">
+      <w:start w:val="1"/>
+      <w:numFmt w:val="bullet"/>
+      <w:lvlText w:val="o"/>
+      <w:lvlJc w:val="left"/>
+      <w:pPr>
+        <w:ind w:left="1440" w:hanging="360"/>
+      </w:pPr>
+      <w:rPr>
+        <w:rFonts w:ascii="Courier New" w:hAnsi="Courier New" w:cs="Courier New" w:hint="default"/>
+      </w:rPr>
+    </w:lvl>
+    <w:lvl w:ilvl="2" w:tplc="04090005" w:tentative="1">
+      <w:start w:val="1"/>
+      <w:numFmt w:val="bullet"/>
+      <w:lvlText w:val=""/>
+      <w:lvlJc w:val="left"/>
+      <w:pPr>
+        <w:ind w:left="2160" w:hanging="360"/>
+      </w:pPr>
+      <w:rPr>
+        <w:rFonts w:ascii="Wingdings" w:hAnsi="Wingdings" w:hint="default"/>
+      </w:rPr>
+    </w:lvl>
+    <w:lvl w:ilvl="3" w:tplc="04090001" w:tentative="1">
+      <w:start w:val="1"/>
+      <w:numFmt w:val="bullet"/>
+      <w:lvlText w:val=""/>
+      <w:lvlJc w:val="left"/>
+      <w:pPr>
+        <w:ind w:left="2880" w:hanging="360"/>
+      </w:pPr>
+      <w:rPr>
+        <w:rFonts w:ascii="Symbol" w:hAnsi="Symbol" w:hint="default"/>
+      </w:rPr>
+    </w:lvl>
+    <w:lvl w:ilvl="4" w:tplc="04090003" w:tentative="1">
+      <w:start w:val="1"/>
+      <w:numFmt w:val="bullet"/>
+      <w:lvlText w:val="o"/>
+      <w:lvlJc w:val="left"/>
+      <w:pPr>
+        <w:ind w:left="3600" w:hanging="360"/>
+      </w:pPr>
+      <w:rPr>
+        <w:rFonts w:ascii="Courier New" w:hAnsi="Courier New" w:cs="Courier New" w:hint="default"/>
+      </w:rPr>
+    </w:lvl>
+    <w:lvl w:ilvl="5" w:tplc="04090005" w:tentative="1">
+      <w:start w:val="1"/>
+      <w:numFmt w:val="bullet"/>
+      <w:lvlText w:val=""/>
+      <w:lvlJc w:val="left"/>
+      <w:pPr>
+        <w:ind w:left="4320" w:hanging="360"/>
+      </w:pPr>
+      <w:rPr>
+        <w:rFonts w:ascii="Wingdings" w:hAnsi="Wingdings" w:hint="default"/>
+      </w:rPr>
+    </w:lvl>
+    <w:lvl w:ilvl="6" w:tplc="04090001" w:tentative="1">
+      <w:start w:val="1"/>
+      <w:numFmt w:val="bullet"/>
+      <w:lvlText w:val=""/>
+      <w:lvlJc w:val="left"/>
+      <w:pPr>
+        <w:ind w:left="5040" w:hanging="360"/>
+      </w:pPr>
+      <w:rPr>
+        <w:rFonts w:ascii="Symbol" w:hAnsi="Symbol" w:hint="default"/>
+      </w:rPr>
+    </w:lvl>
+    <w:lvl w:ilvl="7" w:tplc="04090003" w:tentative="1">
+      <w:start w:val="1"/>
+      <w:numFmt w:val="bullet"/>
+      <w:lvlText w:val="o"/>
+      <w:lvlJc w:val="left"/>
+      <w:pPr>
+        <w:ind w:left="5760" w:hanging="360"/>
+      </w:pPr>
+      <w:rPr>
+        <w:rFonts w:ascii="Courier New" w:hAnsi="Courier New" w:cs="Courier New" w:hint="default"/>
+      </w:rPr>
+    </w:lvl>
+    <w:lvl w:ilvl="8" w:tplc="04090005" w:tentative="1">
+      <w:start w:val="1"/>
+      <w:numFmt w:val="bullet"/>
+      <w:lvlText w:val=""/>
+      <w:lvlJc w:val="left"/>
+      <w:pPr>
+        <w:ind w:left="6480" w:hanging="360"/>
+      </w:pPr>
+      <w:rPr>
+        <w:rFonts w:ascii="Wingdings" w:hAnsi="Wingdings" w:hint="default"/>
+      </w:rPr>
+    </w:lvl>
+  </w:abstractNum>
+  <w:abstractNum w:abstractNumId="5" w15:restartNumberingAfterBreak="0">
+    <w:nsid w:val="58B1505F"/>
+    <w:multiLevelType w:val="hybridMultilevel"/>
+    <w:tmpl w:val="38B00870"/>
+    <w:lvl w:ilvl="0" w:tplc="04090001">
+      <w:start w:val="1"/>
+      <w:numFmt w:val="bullet"/>
+      <w:lvlText w:val=""/>
+      <w:lvlJc w:val="left"/>
+      <w:pPr>
+        <w:ind w:left="720" w:hanging="360"/>
+      </w:pPr>
+      <w:rPr>
+        <w:rFonts w:ascii="Symbol" w:hAnsi="Symbol" w:hint="default"/>
+      </w:rPr>
+    </w:lvl>
+    <w:lvl w:ilvl="1" w:tplc="04090003" w:tentative="1">
+      <w:start w:val="1"/>
+      <w:numFmt w:val="bullet"/>
+      <w:lvlText w:val="o"/>
+      <w:lvlJc w:val="left"/>
+      <w:pPr>
+        <w:ind w:left="1440" w:hanging="360"/>
+      </w:pPr>
+      <w:rPr>
+        <w:rFonts w:ascii="Courier New" w:hAnsi="Courier New" w:cs="Courier New" w:hint="default"/>
+      </w:rPr>
+    </w:lvl>
+    <w:lvl w:ilvl="2" w:tplc="04090005" w:tentative="1">
+      <w:start w:val="1"/>
+      <w:numFmt w:val="bullet"/>
+      <w:lvlText w:val=""/>
+      <w:lvlJc w:val="left"/>
+      <w:pPr>
+        <w:ind w:left="2160" w:hanging="360"/>
+      </w:pPr>
+      <w:rPr>
+        <w:rFonts w:ascii="Wingdings" w:hAnsi="Wingdings" w:hint="default"/>
+      </w:rPr>
+    </w:lvl>
+    <w:lvl w:ilvl="3" w:tplc="04090001" w:tentative="1">
+      <w:start w:val="1"/>
+      <w:numFmt w:val="bullet"/>
+      <w:lvlText w:val=""/>
+      <w:lvlJc w:val="left"/>
+      <w:pPr>
+        <w:ind w:left="2880" w:hanging="360"/>
+      </w:pPr>
+      <w:rPr>
+        <w:rFonts w:ascii="Symbol" w:hAnsi="Symbol" w:hint="default"/>
+      </w:rPr>
+    </w:lvl>
+    <w:lvl w:ilvl="4" w:tplc="04090003" w:tentative="1">
+      <w:start w:val="1"/>
+      <w:numFmt w:val="bullet"/>
+      <w:lvlText w:val="o"/>
+      <w:lvlJc w:val="left"/>
+      <w:pPr>
+        <w:ind w:left="3600" w:hanging="360"/>
+      </w:pPr>
+      <w:rPr>
+        <w:rFonts w:ascii="Courier New" w:hAnsi="Courier New" w:cs="Courier New" w:hint="default"/>
+      </w:rPr>
+    </w:lvl>
+    <w:lvl w:ilvl="5" w:tplc="04090005" w:tentative="1">
+      <w:start w:val="1"/>
+      <w:numFmt w:val="bullet"/>
+      <w:lvlText w:val=""/>
+      <w:lvlJc w:val="left"/>
+      <w:pPr>
+        <w:ind w:left="4320" w:hanging="360"/>
+      </w:pPr>
+      <w:rPr>
+        <w:rFonts w:ascii="Wingdings" w:hAnsi="Wingdings" w:hint="default"/>
+      </w:rPr>
+    </w:lvl>
+    <w:lvl w:ilvl="6" w:tplc="04090001" w:tentative="1">
+      <w:start w:val="1"/>
+      <w:numFmt w:val="bullet"/>
+      <w:lvlText w:val=""/>
+      <w:lvlJc w:val="left"/>
+      <w:pPr>
+        <w:ind w:left="5040" w:hanging="360"/>
+      </w:pPr>
+      <w:rPr>
+        <w:rFonts w:ascii="Symbol" w:hAnsi="Symbol" w:hint="default"/>
+      </w:rPr>
+    </w:lvl>
+    <w:lvl w:ilvl="7" w:tplc="04090003" w:tentative="1">
+      <w:start w:val="1"/>
+      <w:numFmt w:val="bullet"/>
+      <w:lvlText w:val="o"/>
+      <w:lvlJc w:val="left"/>
+      <w:pPr>
+        <w:ind w:left="5760" w:hanging="360"/>
+      </w:pPr>
+      <w:rPr>
+        <w:rFonts w:ascii="Courier New" w:hAnsi="Courier New" w:cs="Courier New" w:hint="default"/>
+      </w:rPr>
+    </w:lvl>
+    <w:lvl w:ilvl="8" w:tplc="04090005" w:tentative="1">
+      <w:start w:val="1"/>
+      <w:numFmt w:val="bullet"/>
+      <w:lvlText w:val=""/>
+      <w:lvlJc w:val="left"/>
+      <w:pPr>
+        <w:ind w:left="6480" w:hanging="360"/>
+      </w:pPr>
+      <w:rPr>
+        <w:rFonts w:ascii="Wingdings" w:hAnsi="Wingdings" w:hint="default"/>
+      </w:rPr>
+    </w:lvl>
+  </w:abstractNum>
+  <w:abstractNum w:abstractNumId="6" w15:restartNumberingAfterBreak="0">
+    <w:nsid w:val="59217CC3"/>
+    <w:multiLevelType w:val="multilevel"/>
+    <w:tmpl w:val="95741646"/>
+    <w:lvl w:ilvl="0">
+      <w:start w:val="2"/>
+      <w:numFmt w:val="decimal"/>
+      <w:lvlText w:val="%1"/>
+      <w:lvlJc w:val="left"/>
+      <w:pPr>
+        <w:tabs>
+          <w:tab w:val="num" w:pos="360"/>
+        </w:tabs>
+        <w:ind w:left="360" w:hanging="360"/>
+      </w:pPr>
+      <w:rPr>
+        <w:rFonts w:hint="default"/>
+        <w:i/>
+        <w:sz w:val="26"/>
+      </w:rPr>
+    </w:lvl>
+    <w:lvl w:ilvl="1">
+      <w:start w:val="1"/>
+      <w:numFmt w:val="decimal"/>
+      <w:pStyle w:val="24UseCaseDescription"/>
+      <w:lvlText w:val="%1.%2"/>
+      <w:lvlJc w:val="left"/>
+      <w:pPr>
+        <w:tabs>
+          <w:tab w:val="num" w:pos="720"/>
+        </w:tabs>
+        <w:ind w:left="720" w:hanging="720"/>
+      </w:pPr>
+      <w:rPr>
+        <w:rFonts w:hint="default"/>
+        <w:i/>
+        <w:sz w:val="28"/>
+        <w:szCs w:val="28"/>
+      </w:rPr>
+    </w:lvl>
+    <w:lvl w:ilvl="2">
+      <w:start w:val="1"/>
+      <w:numFmt w:val="decimal"/>
+      <w:lvlText w:val="%1.%2.%3"/>
+      <w:lvlJc w:val="left"/>
+      <w:pPr>
+        <w:tabs>
+          <w:tab w:val="num" w:pos="1980"/>
+        </w:tabs>
+        <w:ind w:left="1980" w:hanging="720"/>
+      </w:pPr>
+      <w:rPr>
+        <w:rFonts w:hint="default"/>
+        <w:i/>
+        <w:sz w:val="24"/>
+        <w:szCs w:val="24"/>
+      </w:rPr>
+    </w:lvl>
+    <w:lvl w:ilvl="3">
+      <w:start w:val="1"/>
+      <w:numFmt w:val="decimal"/>
+      <w:lvlText w:val="%1.%2.%3.%4"/>
+      <w:lvlJc w:val="left"/>
+      <w:pPr>
+        <w:tabs>
+          <w:tab w:val="num" w:pos="2730"/>
+        </w:tabs>
+        <w:ind w:left="2730" w:hanging="1080"/>
+      </w:pPr>
+      <w:rPr>
+        <w:rFonts w:hint="default"/>
+        <w:i/>
+        <w:sz w:val="26"/>
+      </w:rPr>
+    </w:lvl>
+    <w:lvl w:ilvl="4">
+      <w:start w:val="1"/>
+      <w:numFmt w:val="decimal"/>
+      <w:lvlText w:val="%1.%2.%3.%4.%5"/>
+      <w:lvlJc w:val="left"/>
+      <w:pPr>
+        <w:tabs>
+          <w:tab w:val="num" w:pos="3640"/>
+        </w:tabs>
+        <w:ind w:left="3640" w:hanging="1440"/>
+      </w:pPr>
+      <w:rPr>
+        <w:rFonts w:hint="default"/>
+        <w:i/>
+        <w:sz w:val="26"/>
+      </w:rPr>
+    </w:lvl>
+    <w:lvl w:ilvl="5">
+      <w:start w:val="1"/>
+      <w:numFmt w:val="decimal"/>
+      <w:lvlText w:val="%1.%2.%3.%4.%5.%6"/>
+      <w:lvlJc w:val="left"/>
+      <w:pPr>
+        <w:tabs>
+          <w:tab w:val="num" w:pos="4190"/>
+        </w:tabs>
+        <w:ind w:left="4190" w:hanging="1440"/>
+      </w:pPr>
+      <w:rPr>
+        <w:rFonts w:hint="default"/>
+        <w:i/>
+        <w:sz w:val="26"/>
+      </w:rPr>
+    </w:lvl>
+    <w:lvl w:ilvl="6">
+      <w:start w:val="1"/>
+      <w:numFmt w:val="decimal"/>
+      <w:lvlText w:val="%1.%2.%3.%4.%5.%6.%7"/>
+      <w:lvlJc w:val="left"/>
+      <w:pPr>
+        <w:tabs>
+          <w:tab w:val="num" w:pos="5100"/>
+        </w:tabs>
+        <w:ind w:left="5100" w:hanging="1800"/>
+      </w:pPr>
+      <w:rPr>
+        <w:rFonts w:hint="default"/>
+        <w:i/>
+        <w:sz w:val="26"/>
+      </w:rPr>
+    </w:lvl>
+    <w:lvl w:ilvl="7">
+      <w:start w:val="1"/>
+      <w:numFmt w:val="decimal"/>
+      <w:lvlText w:val="%1.%2.%3.%4.%5.%6.%7.%8"/>
+      <w:lvlJc w:val="left"/>
+      <w:pPr>
+        <w:tabs>
+          <w:tab w:val="num" w:pos="5650"/>
+        </w:tabs>
+        <w:ind w:left="5650" w:hanging="1800"/>
+      </w:pPr>
+      <w:rPr>
+        <w:rFonts w:hint="default"/>
+        <w:i/>
+        <w:sz w:val="26"/>
+      </w:rPr>
+    </w:lvl>
+    <w:lvl w:ilvl="8">
+      <w:start w:val="1"/>
+      <w:numFmt w:val="decimal"/>
+      <w:lvlText w:val="%1.%2.%3.%4.%5.%6.%7.%8.%9"/>
+      <w:lvlJc w:val="left"/>
+      <w:pPr>
+        <w:tabs>
+          <w:tab w:val="num" w:pos="6560"/>
+        </w:tabs>
+        <w:ind w:left="6560" w:hanging="2160"/>
+      </w:pPr>
+      <w:rPr>
+        <w:rFonts w:hint="default"/>
+        <w:i/>
+        <w:sz w:val="26"/>
+      </w:rPr>
+    </w:lvl>
+  </w:abstractNum>
+  <w:abstractNum w:abstractNumId="7" w15:restartNumberingAfterBreak="0">
+    <w:nsid w:val="59376CC6"/>
+    <w:multiLevelType w:val="hybridMultilevel"/>
+    <w:tmpl w:val="6AE07BCC"/>
+    <w:lvl w:ilvl="0" w:tplc="04090001">
+      <w:start w:val="1"/>
+      <w:numFmt w:val="bullet"/>
+      <w:lvlText w:val=""/>
+      <w:lvlJc w:val="left"/>
+      <w:pPr>
+        <w:ind w:left="720" w:hanging="360"/>
+      </w:pPr>
+      <w:rPr>
+        <w:rFonts w:ascii="Symbol" w:hAnsi="Symbol" w:hint="default"/>
+      </w:rPr>
+    </w:lvl>
+    <w:lvl w:ilvl="1" w:tplc="04090003" w:tentative="1">
+      <w:start w:val="1"/>
+      <w:numFmt w:val="bullet"/>
+      <w:lvlText w:val="o"/>
+      <w:lvlJc w:val="left"/>
+      <w:pPr>
+        <w:ind w:left="1440" w:hanging="360"/>
+      </w:pPr>
+      <w:rPr>
+        <w:rFonts w:ascii="Courier New" w:hAnsi="Courier New" w:cs="Courier New" w:hint="default"/>
+      </w:rPr>
+    </w:lvl>
+    <w:lvl w:ilvl="2" w:tplc="04090005" w:tentative="1">
+      <w:start w:val="1"/>
+      <w:numFmt w:val="bullet"/>
+      <w:lvlText w:val=""/>
+      <w:lvlJc w:val="left"/>
+      <w:pPr>
+        <w:ind w:left="2160" w:hanging="360"/>
+      </w:pPr>
+      <w:rPr>
+        <w:rFonts w:ascii="Wingdings" w:hAnsi="Wingdings" w:hint="default"/>
+      </w:rPr>
+    </w:lvl>
+    <w:lvl w:ilvl="3" w:tplc="04090001" w:tentative="1">
+      <w:start w:val="1"/>
+      <w:numFmt w:val="bullet"/>
+      <w:lvlText w:val=""/>
+      <w:lvlJc w:val="left"/>
+      <w:pPr>
+        <w:ind w:left="2880" w:hanging="360"/>
+      </w:pPr>
+      <w:rPr>
+        <w:rFonts w:ascii="Symbol" w:hAnsi="Symbol" w:hint="default"/>
+      </w:rPr>
+    </w:lvl>
+    <w:lvl w:ilvl="4" w:tplc="04090003" w:tentative="1">
+      <w:start w:val="1"/>
+      <w:numFmt w:val="bullet"/>
+      <w:lvlText w:val="o"/>
+      <w:lvlJc w:val="left"/>
+      <w:pPr>
+        <w:ind w:left="3600" w:hanging="360"/>
+      </w:pPr>
+      <w:rPr>
+        <w:rFonts w:ascii="Courier New" w:hAnsi="Courier New" w:cs="Courier New" w:hint="default"/>
+      </w:rPr>
+    </w:lvl>
+    <w:lvl w:ilvl="5" w:tplc="04090005" w:tentative="1">
+      <w:start w:val="1"/>
+      <w:numFmt w:val="bullet"/>
+      <w:lvlText w:val=""/>
+      <w:lvlJc w:val="left"/>
+      <w:pPr>
+        <w:ind w:left="4320" w:hanging="360"/>
+      </w:pPr>
+      <w:rPr>
+        <w:rFonts w:ascii="Wingdings" w:hAnsi="Wingdings" w:hint="default"/>
+      </w:rPr>
+    </w:lvl>
+    <w:lvl w:ilvl="6" w:tplc="04090001" w:tentative="1">
+      <w:start w:val="1"/>
+      <w:numFmt w:val="bullet"/>
+      <w:lvlText w:val=""/>
+      <w:lvlJc w:val="left"/>
+      <w:pPr>
+        <w:ind w:left="5040" w:hanging="360"/>
+      </w:pPr>
+      <w:rPr>
+        <w:rFonts w:ascii="Symbol" w:hAnsi="Symbol" w:hint="default"/>
+      </w:rPr>
+    </w:lvl>
+    <w:lvl w:ilvl="7" w:tplc="04090003" w:tentative="1">
+      <w:start w:val="1"/>
+      <w:numFmt w:val="bullet"/>
+      <w:lvlText w:val="o"/>
+      <w:lvlJc w:val="left"/>
+      <w:pPr>
+        <w:ind w:left="5760" w:hanging="360"/>
+      </w:pPr>
+      <w:rPr>
+        <w:rFonts w:ascii="Courier New" w:hAnsi="Courier New" w:cs="Courier New" w:hint="default"/>
+      </w:rPr>
+    </w:lvl>
+    <w:lvl w:ilvl="8" w:tplc="04090005" w:tentative="1">
+      <w:start w:val="1"/>
+      <w:numFmt w:val="bullet"/>
+      <w:lvlText w:val=""/>
+      <w:lvlJc w:val="left"/>
+      <w:pPr>
+        <w:ind w:left="6480" w:hanging="360"/>
+      </w:pPr>
+      <w:rPr>
+        <w:rFonts w:ascii="Wingdings" w:hAnsi="Wingdings" w:hint="default"/>
+      </w:rPr>
+    </w:lvl>
+  </w:abstractNum>
+  <w:abstractNum w:abstractNumId="8" w15:restartNumberingAfterBreak="0">
+    <w:nsid w:val="5DC34826"/>
+    <w:multiLevelType w:val="hybridMultilevel"/>
+    <w:tmpl w:val="2AE2A0F8"/>
+    <w:lvl w:ilvl="0" w:tplc="04090001">
+      <w:start w:val="1"/>
+      <w:numFmt w:val="bullet"/>
+      <w:lvlText w:val=""/>
+      <w:lvlJc w:val="left"/>
+      <w:pPr>
+        <w:ind w:left="1080" w:hanging="360"/>
+      </w:pPr>
+      <w:rPr>
+        <w:rFonts w:ascii="Symbol" w:hAnsi="Symbol" w:hint="default"/>
+      </w:rPr>
+    </w:lvl>
+    <w:lvl w:ilvl="1" w:tplc="04090003" w:tentative="1">
+      <w:start w:val="1"/>
+      <w:numFmt w:val="bullet"/>
+      <w:lvlText w:val="o"/>
+      <w:lvlJc w:val="left"/>
+      <w:pPr>
+        <w:ind w:left="1800" w:hanging="360"/>
+      </w:pPr>
+      <w:rPr>
+        <w:rFonts w:ascii="Courier New" w:hAnsi="Courier New" w:cs="Courier New" w:hint="default"/>
+      </w:rPr>
+    </w:lvl>
+    <w:lvl w:ilvl="2" w:tplc="04090005" w:tentative="1">
+      <w:start w:val="1"/>
+      <w:numFmt w:val="bullet"/>
+      <w:lvlText w:val=""/>
+      <w:lvlJc w:val="left"/>
+      <w:pPr>
+        <w:ind w:left="2520" w:hanging="360"/>
+      </w:pPr>
+      <w:rPr>
+        <w:rFonts w:ascii="Wingdings" w:hAnsi="Wingdings" w:hint="default"/>
+      </w:rPr>
+    </w:lvl>
+    <w:lvl w:ilvl="3" w:tplc="04090001" w:tentative="1">
+      <w:start w:val="1"/>
+      <w:numFmt w:val="bullet"/>
+      <w:lvlText w:val=""/>
+      <w:lvlJc w:val="left"/>
+      <w:pPr>
+        <w:ind w:left="3240" w:hanging="360"/>
+      </w:pPr>
+      <w:rPr>
+        <w:rFonts w:ascii="Symbol" w:hAnsi="Symbol" w:hint="default"/>
+      </w:rPr>
+    </w:lvl>
+    <w:lvl w:ilvl="4" w:tplc="04090003" w:tentative="1">
+      <w:start w:val="1"/>
+      <w:numFmt w:val="bullet"/>
+      <w:lvlText w:val="o"/>
+      <w:lvlJc w:val="left"/>
+      <w:pPr>
+        <w:ind w:left="3960" w:hanging="360"/>
+      </w:pPr>
+      <w:rPr>
+        <w:rFonts w:ascii="Courier New" w:hAnsi="Courier New" w:cs="Courier New" w:hint="default"/>
+      </w:rPr>
+    </w:lvl>
+    <w:lvl w:ilvl="5" w:tplc="04090005" w:tentative="1">
+      <w:start w:val="1"/>
+      <w:numFmt w:val="bullet"/>
+      <w:lvlText w:val=""/>
+      <w:lvlJc w:val="left"/>
+      <w:pPr>
+        <w:ind w:left="4680" w:hanging="360"/>
+      </w:pPr>
+      <w:rPr>
+        <w:rFonts w:ascii="Wingdings" w:hAnsi="Wingdings" w:hint="default"/>
+      </w:rPr>
+    </w:lvl>
+    <w:lvl w:ilvl="6" w:tplc="04090001" w:tentative="1">
+      <w:start w:val="1"/>
+      <w:numFmt w:val="bullet"/>
+      <w:lvlText w:val=""/>
+      <w:lvlJc w:val="left"/>
+      <w:pPr>
+        <w:ind w:left="5400" w:hanging="360"/>
+      </w:pPr>
+      <w:rPr>
+        <w:rFonts w:ascii="Symbol" w:hAnsi="Symbol" w:hint="default"/>
+      </w:rPr>
+    </w:lvl>
+    <w:lvl w:ilvl="7" w:tplc="04090003" w:tentative="1">
+      <w:start w:val="1"/>
+      <w:numFmt w:val="bullet"/>
+      <w:lvlText w:val="o"/>
+      <w:lvlJc w:val="left"/>
+      <w:pPr>
+        <w:ind w:left="6120" w:hanging="360"/>
+      </w:pPr>
+      <w:rPr>
+        <w:rFonts w:ascii="Courier New" w:hAnsi="Courier New" w:cs="Courier New" w:hint="default"/>
+      </w:rPr>
+    </w:lvl>
+    <w:lvl w:ilvl="8" w:tplc="04090005" w:tentative="1">
+      <w:start w:val="1"/>
+      <w:numFmt w:val="bullet"/>
+      <w:lvlText w:val=""/>
+      <w:lvlJc w:val="left"/>
+      <w:pPr>
+        <w:ind w:left="6840" w:hanging="360"/>
+      </w:pPr>
+      <w:rPr>
+        <w:rFonts w:ascii="Wingdings" w:hAnsi="Wingdings" w:hint="default"/>
+      </w:rPr>
+    </w:lvl>
+  </w:abstractNum>
+  <w:abstractNum w:abstractNumId="9" w15:restartNumberingAfterBreak="0">
+    <w:nsid w:val="78176D77"/>
+    <w:multiLevelType w:val="hybridMultilevel"/>
+    <w:tmpl w:val="8070D1AE"/>
+    <w:lvl w:ilvl="0" w:tplc="0BEA9066">
+      <w:start w:val="1"/>
+      <w:numFmt w:val="lowerLetter"/>
+      <w:lvlText w:val="%1."/>
+      <w:lvlJc w:val="left"/>
+      <w:pPr>
+        <w:ind w:left="1440" w:hanging="360"/>
+      </w:pPr>
+      <w:rPr>
+        <w:sz w:val="28"/>
+        <w:szCs w:val="28"/>
+      </w:rPr>
+    </w:lvl>
+    <w:lvl w:ilvl="1" w:tplc="04090019" w:tentative="1">
+      <w:start w:val="1"/>
+      <w:numFmt w:val="lowerLetter"/>
+      <w:lvlText w:val="%2."/>
+      <w:lvlJc w:val="left"/>
+      <w:pPr>
+        <w:ind w:left="1440" w:hanging="360"/>
+      </w:pPr>
+    </w:lvl>
+    <w:lvl w:ilvl="2" w:tplc="0409001B" w:tentative="1">
+      <w:start w:val="1"/>
+      <w:numFmt w:val="lowerRoman"/>
+      <w:lvlText w:val="%3."/>
+      <w:lvlJc w:val="right"/>
+      <w:pPr>
+        <w:ind w:left="2160" w:hanging="180"/>
+      </w:pPr>
+    </w:lvl>
+    <w:lvl w:ilvl="3" w:tplc="0409000F" w:tentative="1">
+      <w:start w:val="1"/>
+      <w:numFmt w:val="decimal"/>
+      <w:lvlText w:val="%4."/>
+      <w:lvlJc w:val="left"/>
+      <w:pPr>
+        <w:ind w:left="2880" w:hanging="360"/>
+      </w:pPr>
+    </w:lvl>
+    <w:lvl w:ilvl="4" w:tplc="04090019" w:tentative="1">
+      <w:start w:val="1"/>
+      <w:numFmt w:val="lowerLetter"/>
+      <w:lvlText w:val="%5."/>
+      <w:lvlJc w:val="left"/>
+      <w:pPr>
+        <w:ind w:left="3600" w:hanging="360"/>
+      </w:pPr>
+    </w:lvl>
+    <w:lvl w:ilvl="5" w:tplc="0409001B" w:tentative="1">
+      <w:start w:val="1"/>
+      <w:numFmt w:val="lowerRoman"/>
+      <w:lvlText w:val="%6."/>
+      <w:lvlJc w:val="right"/>
+      <w:pPr>
+        <w:ind w:left="4320" w:hanging="180"/>
+      </w:pPr>
+    </w:lvl>
+    <w:lvl w:ilvl="6" w:tplc="0409000F" w:tentative="1">
+      <w:start w:val="1"/>
+      <w:numFmt w:val="decimal"/>
+      <w:lvlText w:val="%7."/>
+      <w:lvlJc w:val="left"/>
+      <w:pPr>
+        <w:ind w:left="5040" w:hanging="360"/>
+      </w:pPr>
+    </w:lvl>
+    <w:lvl w:ilvl="7" w:tplc="04090019" w:tentative="1">
+      <w:start w:val="1"/>
+      <w:numFmt w:val="lowerLetter"/>
+      <w:lvlText w:val="%8."/>
+      <w:lvlJc w:val="left"/>
+      <w:pPr>
+        <w:ind w:left="5760" w:hanging="360"/>
+      </w:pPr>
+    </w:lvl>
+    <w:lvl w:ilvl="8" w:tplc="0409001B" w:tentative="1">
+      <w:start w:val="1"/>
+      <w:numFmt w:val="lowerRoman"/>
+      <w:lvlText w:val="%9."/>
+      <w:lvlJc w:val="right"/>
+      <w:pPr>
+        <w:ind w:left="6480" w:hanging="180"/>
+      </w:pPr>
+    </w:lvl>
+  </w:abstractNum>
+  <w:abstractNum w:abstractNumId="10" w15:restartNumberingAfterBreak="0">
+    <w:nsid w:val="7CEB1E6F"/>
+    <w:multiLevelType w:val="multilevel"/>
+    <w:tmpl w:val="804C65D8"/>
+    <w:lvl w:ilvl="0">
+      <w:start w:val="1"/>
+      <w:numFmt w:val="decimal"/>
+      <w:lvlText w:val="%1"/>
+      <w:lvlJc w:val="left"/>
+      <w:pPr>
+        <w:tabs>
+          <w:tab w:val="num" w:pos="900"/>
+        </w:tabs>
+        <w:ind w:left="900" w:hanging="900"/>
+      </w:pPr>
+      <w:rPr>
+        <w:rFonts w:hint="default"/>
+      </w:rPr>
+    </w:lvl>
+    <w:lvl w:ilvl="1">
+      <w:start w:val="3"/>
+      <w:numFmt w:val="decimal"/>
+      <w:lvlText w:val="%1.%2"/>
+      <w:lvlJc w:val="left"/>
+      <w:pPr>
+        <w:tabs>
+          <w:tab w:val="num" w:pos="1170"/>
+        </w:tabs>
+        <w:ind w:left="1170" w:hanging="900"/>
+      </w:pPr>
+      <w:rPr>
+        <w:rFonts w:hint="default"/>
+      </w:rPr>
+    </w:lvl>
+    <w:lvl w:ilvl="2">
+      <w:start w:val="2"/>
+      <w:numFmt w:val="decimal"/>
+      <w:pStyle w:val="133CustomerRequirements"/>
+      <w:lvlText w:val="%1.%2.%3"/>
+      <w:lvlJc w:val="left"/>
+      <w:pPr>
+        <w:tabs>
+          <w:tab w:val="num" w:pos="1440"/>
+        </w:tabs>
+        <w:ind w:left="1440" w:hanging="900"/>
+      </w:pPr>
+      <w:rPr>
+        <w:rFonts w:hint="default"/>
+      </w:rPr>
+    </w:lvl>
+    <w:lvl w:ilvl="3">
+      <w:start w:val="1"/>
+      <w:numFmt w:val="decimal"/>
+      <w:lvlText w:val="%1.%2.%3.%4"/>
+      <w:lvlJc w:val="left"/>
+      <w:pPr>
+        <w:tabs>
+          <w:tab w:val="num" w:pos="1710"/>
+        </w:tabs>
+        <w:ind w:left="1710" w:hanging="900"/>
+      </w:pPr>
+      <w:rPr>
+        <w:rFonts w:hint="default"/>
+      </w:rPr>
+    </w:lvl>
+    <w:lvl w:ilvl="4">
+      <w:start w:val="1"/>
+      <w:numFmt w:val="decimal"/>
+      <w:lvlText w:val="%1.%2.%3.%4.%5"/>
+      <w:lvlJc w:val="left"/>
+      <w:pPr>
+        <w:tabs>
+          <w:tab w:val="num" w:pos="2160"/>
+        </w:tabs>
+        <w:ind w:left="2160" w:hanging="1080"/>
+      </w:pPr>
+      <w:rPr>
+        <w:rFonts w:hint="default"/>
+      </w:rPr>
+    </w:lvl>
+    <w:lvl w:ilvl="5">
+      <w:start w:val="1"/>
+      <w:numFmt w:val="decimal"/>
+      <w:lvlText w:val="%1.%2.%3.%4.%5.%6"/>
+      <w:lvlJc w:val="left"/>
+      <w:pPr>
+        <w:tabs>
+          <w:tab w:val="num" w:pos="2430"/>
+        </w:tabs>
+        <w:ind w:left="2430" w:hanging="1080"/>
+      </w:pPr>
+      <w:rPr>
+        <w:rFonts w:hint="default"/>
+      </w:rPr>
+    </w:lvl>
+    <w:lvl w:ilvl="6">
+      <w:start w:val="1"/>
+      <w:numFmt w:val="decimal"/>
+      <w:lvlText w:val="%1.%2.%3.%4.%5.%6.%7"/>
+      <w:lvlJc w:val="left"/>
+      <w:pPr>
+        <w:tabs>
+          <w:tab w:val="num" w:pos="3060"/>
+        </w:tabs>
+        <w:ind w:left="3060" w:hanging="1440"/>
+      </w:pPr>
+      <w:rPr>
+        <w:rFonts w:hint="default"/>
+      </w:rPr>
+    </w:lvl>
+    <w:lvl w:ilvl="7">
+      <w:start w:val="1"/>
+      <w:numFmt w:val="decimal"/>
+      <w:lvlText w:val="%1.%2.%3.%4.%5.%6.%7.%8"/>
+      <w:lvlJc w:val="left"/>
+      <w:pPr>
+        <w:tabs>
+          <w:tab w:val="num" w:pos="3330"/>
+        </w:tabs>
+        <w:ind w:left="3330" w:hanging="1440"/>
+      </w:pPr>
+      <w:rPr>
+        <w:rFonts w:hint="default"/>
+      </w:rPr>
+    </w:lvl>
+    <w:lvl w:ilvl="8">
+      <w:start w:val="1"/>
+      <w:numFmt w:val="decimal"/>
+      <w:lvlText w:val="%1.%2.%3.%4.%5.%6.%7.%8.%9"/>
+      <w:lvlJc w:val="left"/>
+      <w:pPr>
+        <w:tabs>
+          <w:tab w:val="num" w:pos="3960"/>
+        </w:tabs>
+        <w:ind w:left="3960" w:hanging="1800"/>
+      </w:pPr>
+      <w:rPr>
+        <w:rFonts w:hint="default"/>
+      </w:rPr>
+    </w:lvl>
+  </w:abstractNum>
   <w:num w:numId="1">
+    <w:abstractNumId w:val="1"/>
+  </w:num>
+  <w:num w:numId="2">
+    <w:abstractNumId w:val="9"/>
+  </w:num>
+  <w:num w:numId="3">
+    <w:abstractNumId w:val="10"/>
+  </w:num>
+  <w:num w:numId="4">
+    <w:abstractNumId w:val="2"/>
+  </w:num>
+  <w:num w:numId="5">
     <w:abstractNumId w:val="0"/>
+  </w:num>
+  <w:num w:numId="6">
+    <w:abstractNumId w:val="6"/>
+  </w:num>
+  <w:num w:numId="7">
+    <w:abstractNumId w:val="8"/>
+  </w:num>
+  <w:num w:numId="8">
+    <w:abstractNumId w:val="4"/>
+  </w:num>
+  <w:num w:numId="9">
+    <w:abstractNumId w:val="3"/>
+  </w:num>
+  <w:num w:numId="10">
+    <w:abstractNumId w:val="5"/>
+  </w:num>
+  <w:num w:numId="11">
+    <w:abstractNumId w:val="7"/>
   </w:num>
 </w:numbering>
 </file>
@@ -2096,7 +5759,7 @@
   <w:latentStyles w:defLockedState="0" w:defUIPriority="99" w:defSemiHidden="0" w:defUnhideWhenUsed="0" w:defQFormat="0" w:count="371">
     <w:lsdException w:name="Normal" w:uiPriority="0" w:qFormat="1"/>
     <w:lsdException w:name="heading 1" w:uiPriority="9" w:qFormat="1"/>
-    <w:lsdException w:name="heading 2" w:semiHidden="1" w:uiPriority="9" w:unhideWhenUsed="1" w:qFormat="1"/>
+    <w:lsdException w:name="heading 2" w:semiHidden="1" w:uiPriority="0" w:unhideWhenUsed="1" w:qFormat="1"/>
     <w:lsdException w:name="heading 3" w:semiHidden="1" w:uiPriority="9" w:unhideWhenUsed="1" w:qFormat="1"/>
     <w:lsdException w:name="heading 4" w:semiHidden="1" w:uiPriority="9" w:unhideWhenUsed="1" w:qFormat="1"/>
     <w:lsdException w:name="heading 5" w:semiHidden="1" w:uiPriority="9" w:unhideWhenUsed="1" w:qFormat="1"/>
@@ -2491,10 +6154,32 @@
       <w:szCs w:val="32"/>
     </w:rPr>
   </w:style>
+  <w:style w:type="paragraph" w:styleId="Heading2">
+    <w:name w:val="heading 2"/>
+    <w:aliases w:val=" Char"/>
+    <w:basedOn w:val="Normal"/>
+    <w:next w:val="Normal"/>
+    <w:link w:val="Heading2Char"/>
+    <w:qFormat/>
+    <w:rsid w:val="00E2180F"/>
+    <w:pPr>
+      <w:keepNext/>
+      <w:spacing w:before="240" w:after="60" w:line="240" w:lineRule="auto"/>
+      <w:outlineLvl w:val="1"/>
+    </w:pPr>
+    <w:rPr>
+      <w:rFonts w:ascii="Arial" w:eastAsia="Times New Roman" w:hAnsi="Arial" w:cs="Arial"/>
+      <w:b/>
+      <w:bCs/>
+      <w:i/>
+      <w:iCs/>
+      <w:sz w:val="28"/>
+      <w:szCs w:val="28"/>
+    </w:rPr>
+  </w:style>
   <w:style w:type="character" w:default="1" w:styleId="DefaultParagraphFont">
     <w:name w:val="Default Paragraph Font"/>
     <w:uiPriority w:val="1"/>
-    <w:semiHidden/>
     <w:unhideWhenUsed/>
   </w:style>
   <w:style w:type="table" w:default="1" w:styleId="TableNormal">
@@ -2732,6 +6417,77 @@
       <w:contextualSpacing/>
     </w:pPr>
   </w:style>
+  <w:style w:type="character" w:customStyle="1" w:styleId="Heading2Char">
+    <w:name w:val="Heading 2 Char"/>
+    <w:aliases w:val=" Char Char1"/>
+    <w:basedOn w:val="DefaultParagraphFont"/>
+    <w:link w:val="Heading2"/>
+    <w:rsid w:val="00E2180F"/>
+    <w:rPr>
+      <w:rFonts w:ascii="Arial" w:eastAsia="Times New Roman" w:hAnsi="Arial" w:cs="Arial"/>
+      <w:b/>
+      <w:bCs/>
+      <w:i/>
+      <w:iCs/>
+      <w:sz w:val="28"/>
+      <w:szCs w:val="28"/>
+    </w:rPr>
+  </w:style>
+  <w:style w:type="paragraph" w:customStyle="1" w:styleId="Default">
+    <w:name w:val="Default"/>
+    <w:semiHidden/>
+    <w:rsid w:val="00E2180F"/>
+    <w:pPr>
+      <w:autoSpaceDE w:val="0"/>
+      <w:autoSpaceDN w:val="0"/>
+      <w:adjustRightInd w:val="0"/>
+      <w:spacing w:after="0" w:line="240" w:lineRule="auto"/>
+    </w:pPr>
+    <w:rPr>
+      <w:rFonts w:ascii="Times New Roman" w:eastAsia="Times New Roman" w:hAnsi="Times New Roman" w:cs="Times New Roman"/>
+      <w:color w:val="000000"/>
+      <w:sz w:val="24"/>
+      <w:szCs w:val="24"/>
+    </w:rPr>
+  </w:style>
+  <w:style w:type="paragraph" w:customStyle="1" w:styleId="133CustomerRequirements">
+    <w:name w:val="1.3.3 Customer Requirements:"/>
+    <w:basedOn w:val="Heading2"/>
+    <w:rsid w:val="00E2180F"/>
+    <w:pPr>
+      <w:numPr>
+        <w:ilvl w:val="2"/>
+        <w:numId w:val="3"/>
+      </w:numPr>
+      <w:tabs>
+        <w:tab w:val="left" w:pos="720"/>
+      </w:tabs>
+    </w:pPr>
+    <w:rPr>
+      <w:iCs w:val="0"/>
+      <w:sz w:val="26"/>
+      <w:szCs w:val="26"/>
+    </w:rPr>
+  </w:style>
+  <w:style w:type="paragraph" w:customStyle="1" w:styleId="24UseCaseDescription">
+    <w:name w:val="2.4 Use Case Description:"/>
+    <w:basedOn w:val="Normal"/>
+    <w:rsid w:val="00CC3771"/>
+    <w:pPr>
+      <w:numPr>
+        <w:ilvl w:val="1"/>
+        <w:numId w:val="6"/>
+      </w:numPr>
+      <w:spacing w:after="0" w:line="336" w:lineRule="auto"/>
+      <w:jc w:val="both"/>
+    </w:pPr>
+    <w:rPr>
+      <w:rFonts w:ascii="Arial" w:eastAsia="Times New Roman" w:hAnsi="Arial" w:cs="Arial"/>
+      <w:b/>
+      <w:sz w:val="28"/>
+      <w:szCs w:val="28"/>
+    </w:rPr>
+  </w:style>
 </w:styles>
 </file>
 
@@ -2829,12 +6585,33 @@
     <w:pitch w:val="variable"/>
     <w:sig w:usb0="E0002EFF" w:usb1="C0007843" w:usb2="00000009" w:usb3="00000000" w:csb0="000001FF" w:csb1="00000000"/>
   </w:font>
+  <w:font w:name="Wingdings">
+    <w:panose1 w:val="05000000000000000000"/>
+    <w:charset w:val="02"/>
+    <w:family w:val="auto"/>
+    <w:pitch w:val="variable"/>
+    <w:sig w:usb0="00000000" w:usb1="10000000" w:usb2="00000000" w:usb3="00000000" w:csb0="80000000" w:csb1="00000000"/>
+  </w:font>
   <w:font w:name="Calibri">
     <w:panose1 w:val="020F0502020204030204"/>
     <w:charset w:val="00"/>
     <w:family w:val="swiss"/>
     <w:pitch w:val="variable"/>
     <w:sig w:usb0="E00002FF" w:usb1="4000ACFF" w:usb2="00000001" w:usb3="00000000" w:csb0="0000019F" w:csb1="00000000"/>
+  </w:font>
+  <w:font w:name="Symbol">
+    <w:panose1 w:val="05050102010706020507"/>
+    <w:charset w:val="02"/>
+    <w:family w:val="roman"/>
+    <w:pitch w:val="variable"/>
+    <w:sig w:usb0="00000000" w:usb1="10000000" w:usb2="00000000" w:usb3="00000000" w:csb0="80000000" w:csb1="00000000"/>
+  </w:font>
+  <w:font w:name="Courier New">
+    <w:panose1 w:val="02070309020205020404"/>
+    <w:charset w:val="00"/>
+    <w:family w:val="modern"/>
+    <w:pitch w:val="fixed"/>
+    <w:sig w:usb0="E0002EFF" w:usb1="C0007843" w:usb2="00000009" w:usb3="00000000" w:csb0="000001FF" w:csb1="00000000"/>
   </w:font>
   <w:font w:name="Calibri Light">
     <w:panose1 w:val="020F0302020204030204"/>
@@ -2843,12 +6620,26 @@
     <w:pitch w:val="variable"/>
     <w:sig w:usb0="A00002EF" w:usb1="4000207B" w:usb2="00000000" w:usb3="00000000" w:csb0="0000019F" w:csb1="00000000"/>
   </w:font>
+  <w:font w:name="Arial">
+    <w:panose1 w:val="020B0604020202020204"/>
+    <w:charset w:val="00"/>
+    <w:family w:val="swiss"/>
+    <w:pitch w:val="variable"/>
+    <w:sig w:usb0="E0002EFF" w:usb1="C0007843" w:usb2="00000009" w:usb3="00000000" w:csb0="000001FF" w:csb1="00000000"/>
+  </w:font>
   <w:font w:name="Cambria">
     <w:panose1 w:val="02040503050406030204"/>
     <w:charset w:val="00"/>
     <w:family w:val="roman"/>
     <w:pitch w:val="variable"/>
     <w:sig w:usb0="E00002FF" w:usb1="400004FF" w:usb2="00000000" w:usb3="00000000" w:csb0="0000019F" w:csb1="00000000"/>
+  </w:font>
+  <w:font w:name="Segoe UI">
+    <w:panose1 w:val="020B0502040204020203"/>
+    <w:charset w:val="00"/>
+    <w:family w:val="swiss"/>
+    <w:pitch w:val="variable"/>
+    <w:sig w:usb0="E4002EFF" w:usb1="C000E47F" w:usb2="00000009" w:usb3="00000000" w:csb0="000001FF" w:csb1="00000000"/>
   </w:font>
 </w:fonts>
 </file>
@@ -2870,6 +6661,7 @@
     <w:rsidRoot w:val="004F7879"/>
     <w:rsid w:val="004F7879"/>
     <w:rsid w:val="00553635"/>
+    <w:rsid w:val="00797BFA"/>
     <w:rsid w:val="007D6B17"/>
     <w:rsid w:val="00E65B5B"/>
   </w:rsids>
@@ -3623,7 +7415,7 @@
 </file>
 
 <file path=customXml/itemProps1.xml><?xml version="1.0" encoding="utf-8"?>
-<ds:datastoreItem xmlns:ds="http://schemas.openxmlformats.org/officeDocument/2006/customXml" ds:itemID="{C0AA0E2A-A537-4157-A21D-34407B8249FB}">
+<ds:datastoreItem xmlns:ds="http://schemas.openxmlformats.org/officeDocument/2006/customXml" ds:itemID="{AF9C8FEA-89E6-4AFD-9E1A-5C8D71D90A88}">
   <ds:schemaRefs>
     <ds:schemaRef ds:uri="http://schemas.openxmlformats.org/officeDocument/2006/bibliography"/>
   </ds:schemaRefs>

</xml_diff>